<commit_message>
Guarda balance y ssv
</commit_message>
<xml_diff>
--- a/Entregables/Documentos 3 Producto/Manual Ruta comunitaria.docx
+++ b/Entregables/Documentos 3 Producto/Manual Ruta comunitaria.docx
@@ -218,6 +218,11 @@
             <w:calendar w:val="gregorian"/>
           </w:date>
         </w:sdtPr>
+        <w:sdtEndPr>
+          <w:rPr>
+            <w:rStyle w:val="Estilo2"/>
+          </w:rPr>
+        </w:sdtEndPr>
         <w:sdtContent>
           <w:r>
             <w:rPr>
@@ -488,7 +493,7 @@
           <w:r>
             <w:fldChar w:fldCharType="separate"/>
           </w:r>
-          <w:hyperlink w:anchor="_Toc55498019" w:history="1">
+          <w:hyperlink w:anchor="_Toc55562943" w:history="1">
             <w:r>
               <w:rPr>
                 <w:rStyle w:val="Hipervnculo"/>
@@ -525,7 +530,7 @@
               <w:rPr>
                 <w:webHidden/>
               </w:rPr>
-              <w:instrText xml:space="preserve"> PAGEREF _Toc55498019 \h </w:instrText>
+              <w:instrText xml:space="preserve"> PAGEREF _Toc55562943 \h </w:instrText>
             </w:r>
             <w:r>
               <w:rPr>
@@ -542,7 +547,7 @@
               <w:rPr>
                 <w:webHidden/>
               </w:rPr>
-              <w:t>4</w:t>
+              <w:t>3</w:t>
             </w:r>
             <w:r>
               <w:rPr>
@@ -561,7 +566,7 @@
               <w:bCs w:val="0"/>
             </w:rPr>
           </w:pPr>
-          <w:hyperlink w:anchor="_Toc55498020" w:history="1">
+          <w:hyperlink w:anchor="_Toc55562944" w:history="1">
             <w:r>
               <w:rPr>
                 <w:rStyle w:val="Hipervnculo"/>
@@ -598,7 +603,7 @@
               <w:rPr>
                 <w:webHidden/>
               </w:rPr>
-              <w:instrText xml:space="preserve"> PAGEREF _Toc55498020 \h </w:instrText>
+              <w:instrText xml:space="preserve"> PAGEREF _Toc55562944 \h </w:instrText>
             </w:r>
             <w:r>
               <w:rPr>
@@ -615,7 +620,7 @@
               <w:rPr>
                 <w:webHidden/>
               </w:rPr>
-              <w:t>4</w:t>
+              <w:t>3</w:t>
             </w:r>
             <w:r>
               <w:rPr>
@@ -634,7 +639,7 @@
               <w:bCs w:val="0"/>
             </w:rPr>
           </w:pPr>
-          <w:hyperlink w:anchor="_Toc55498021" w:history="1">
+          <w:hyperlink w:anchor="_Toc55562945" w:history="1">
             <w:r>
               <w:rPr>
                 <w:rStyle w:val="Hipervnculo"/>
@@ -671,7 +676,7 @@
               <w:rPr>
                 <w:webHidden/>
               </w:rPr>
-              <w:instrText xml:space="preserve"> PAGEREF _Toc55498021 \h </w:instrText>
+              <w:instrText xml:space="preserve"> PAGEREF _Toc55562945 \h </w:instrText>
             </w:r>
             <w:r>
               <w:rPr>
@@ -688,7 +693,7 @@
               <w:rPr>
                 <w:webHidden/>
               </w:rPr>
-              <w:t>4</w:t>
+              <w:t>3</w:t>
             </w:r>
             <w:r>
               <w:rPr>
@@ -709,7 +714,7 @@
               <w:szCs w:val="22"/>
             </w:rPr>
           </w:pPr>
-          <w:hyperlink w:anchor="_Toc55498022" w:history="1">
+          <w:hyperlink w:anchor="_Toc55562946" w:history="1">
             <w:r>
               <w:rPr>
                 <w:rStyle w:val="Hipervnculo"/>
@@ -755,7 +760,7 @@
               <w:rPr>
                 <w:webHidden/>
               </w:rPr>
-              <w:instrText xml:space="preserve"> PAGEREF _Toc55498022 \h </w:instrText>
+              <w:instrText xml:space="preserve"> PAGEREF _Toc55562946 \h </w:instrText>
             </w:r>
             <w:r>
               <w:rPr>
@@ -772,7 +777,7 @@
               <w:rPr>
                 <w:webHidden/>
               </w:rPr>
-              <w:t>5</w:t>
+              <w:t>4</w:t>
             </w:r>
             <w:r>
               <w:rPr>
@@ -793,7 +798,7 @@
               <w:szCs w:val="22"/>
             </w:rPr>
           </w:pPr>
-          <w:hyperlink w:anchor="_Toc55498023" w:history="1">
+          <w:hyperlink w:anchor="_Toc55562947" w:history="1">
             <w:r>
               <w:rPr>
                 <w:rStyle w:val="Hipervnculo"/>
@@ -833,7 +838,7 @@
               <w:rPr>
                 <w:webHidden/>
               </w:rPr>
-              <w:instrText xml:space="preserve"> PAGEREF _Toc55498023 \h </w:instrText>
+              <w:instrText xml:space="preserve"> PAGEREF _Toc55562947 \h </w:instrText>
             </w:r>
             <w:r>
               <w:rPr>
@@ -850,7 +855,7 @@
               <w:rPr>
                 <w:webHidden/>
               </w:rPr>
-              <w:t>5</w:t>
+              <w:t>4</w:t>
             </w:r>
             <w:r>
               <w:rPr>
@@ -871,7 +876,7 @@
               <w:szCs w:val="22"/>
             </w:rPr>
           </w:pPr>
-          <w:hyperlink w:anchor="_Toc55498024" w:history="1">
+          <w:hyperlink w:anchor="_Toc55562948" w:history="1">
             <w:r>
               <w:rPr>
                 <w:rStyle w:val="Hipervnculo"/>
@@ -911,7 +916,7 @@
               <w:rPr>
                 <w:webHidden/>
               </w:rPr>
-              <w:instrText xml:space="preserve"> PAGEREF _Toc55498024 \h </w:instrText>
+              <w:instrText xml:space="preserve"> PAGEREF _Toc55562948 \h </w:instrText>
             </w:r>
             <w:r>
               <w:rPr>
@@ -928,7 +933,7 @@
               <w:rPr>
                 <w:webHidden/>
               </w:rPr>
-              <w:t>5</w:t>
+              <w:t>4</w:t>
             </w:r>
             <w:r>
               <w:rPr>
@@ -950,7 +955,7 @@
               <w:noProof/>
             </w:rPr>
           </w:pPr>
-          <w:hyperlink w:anchor="_Toc55498025" w:history="1">
+          <w:hyperlink w:anchor="_Toc55562949" w:history="1">
             <w:r>
               <w:rPr>
                 <w:rStyle w:val="Hipervnculo"/>
@@ -991,7 +996,7 @@
                 <w:noProof/>
                 <w:webHidden/>
               </w:rPr>
-              <w:instrText xml:space="preserve"> PAGEREF _Toc55498025 \h </w:instrText>
+              <w:instrText xml:space="preserve"> PAGEREF _Toc55562949 \h </w:instrText>
             </w:r>
             <w:r>
               <w:rPr>
@@ -1011,7 +1016,7 @@
                 <w:noProof/>
                 <w:webHidden/>
               </w:rPr>
-              <w:t>5</w:t>
+              <w:t>4</w:t>
             </w:r>
             <w:r>
               <w:rPr>
@@ -1034,7 +1039,7 @@
               <w:noProof/>
             </w:rPr>
           </w:pPr>
-          <w:hyperlink w:anchor="_Toc55498026" w:history="1">
+          <w:hyperlink w:anchor="_Toc55562950" w:history="1">
             <w:r>
               <w:rPr>
                 <w:rStyle w:val="Hipervnculo"/>
@@ -1075,7 +1080,7 @@
                 <w:noProof/>
                 <w:webHidden/>
               </w:rPr>
-              <w:instrText xml:space="preserve"> PAGEREF _Toc55498026 \h </w:instrText>
+              <w:instrText xml:space="preserve"> PAGEREF _Toc55562950 \h </w:instrText>
             </w:r>
             <w:r>
               <w:rPr>
@@ -1095,7 +1100,7 @@
                 <w:noProof/>
                 <w:webHidden/>
               </w:rPr>
-              <w:t>6</w:t>
+              <w:t>5</w:t>
             </w:r>
             <w:r>
               <w:rPr>
@@ -1118,7 +1123,7 @@
               <w:noProof/>
             </w:rPr>
           </w:pPr>
-          <w:hyperlink w:anchor="_Toc55498027" w:history="1">
+          <w:hyperlink w:anchor="_Toc55562951" w:history="1">
             <w:r>
               <w:rPr>
                 <w:rStyle w:val="Hipervnculo"/>
@@ -1159,7 +1164,7 @@
                 <w:noProof/>
                 <w:webHidden/>
               </w:rPr>
-              <w:instrText xml:space="preserve"> PAGEREF _Toc55498027 \h </w:instrText>
+              <w:instrText xml:space="preserve"> PAGEREF _Toc55562951 \h </w:instrText>
             </w:r>
             <w:r>
               <w:rPr>
@@ -1179,7 +1184,7 @@
                 <w:noProof/>
                 <w:webHidden/>
               </w:rPr>
-              <w:t>7</w:t>
+              <w:t>6</w:t>
             </w:r>
             <w:r>
               <w:rPr>
@@ -1202,7 +1207,7 @@
               <w:noProof/>
             </w:rPr>
           </w:pPr>
-          <w:hyperlink w:anchor="_Toc55498028" w:history="1">
+          <w:hyperlink w:anchor="_Toc55562952" w:history="1">
             <w:r>
               <w:rPr>
                 <w:rStyle w:val="Hipervnculo"/>
@@ -1243,7 +1248,7 @@
                 <w:noProof/>
                 <w:webHidden/>
               </w:rPr>
-              <w:instrText xml:space="preserve"> PAGEREF _Toc55498028 \h </w:instrText>
+              <w:instrText xml:space="preserve"> PAGEREF _Toc55562952 \h </w:instrText>
             </w:r>
             <w:r>
               <w:rPr>
@@ -1263,7 +1268,7 @@
                 <w:noProof/>
                 <w:webHidden/>
               </w:rPr>
-              <w:t>7</w:t>
+              <w:t>6</w:t>
             </w:r>
             <w:r>
               <w:rPr>
@@ -1286,7 +1291,7 @@
               <w:noProof/>
             </w:rPr>
           </w:pPr>
-          <w:hyperlink w:anchor="_Toc55498029" w:history="1">
+          <w:hyperlink w:anchor="_Toc55562953" w:history="1">
             <w:r>
               <w:rPr>
                 <w:rStyle w:val="Hipervnculo"/>
@@ -1327,7 +1332,7 @@
                 <w:noProof/>
                 <w:webHidden/>
               </w:rPr>
-              <w:instrText xml:space="preserve"> PAGEREF _Toc55498029 \h </w:instrText>
+              <w:instrText xml:space="preserve"> PAGEREF _Toc55562953 \h </w:instrText>
             </w:r>
             <w:r>
               <w:rPr>
@@ -1347,7 +1352,7 @@
                 <w:noProof/>
                 <w:webHidden/>
               </w:rPr>
-              <w:t>8</w:t>
+              <w:t>7</w:t>
             </w:r>
             <w:r>
               <w:rPr>
@@ -1370,7 +1375,7 @@
               <w:noProof/>
             </w:rPr>
           </w:pPr>
-          <w:hyperlink w:anchor="_Toc55498030" w:history="1">
+          <w:hyperlink w:anchor="_Toc55562954" w:history="1">
             <w:r>
               <w:rPr>
                 <w:rStyle w:val="Hipervnculo"/>
@@ -1411,7 +1416,7 @@
                 <w:noProof/>
                 <w:webHidden/>
               </w:rPr>
-              <w:instrText xml:space="preserve"> PAGEREF _Toc55498030 \h </w:instrText>
+              <w:instrText xml:space="preserve"> PAGEREF _Toc55562954 \h </w:instrText>
             </w:r>
             <w:r>
               <w:rPr>
@@ -1431,7 +1436,7 @@
                 <w:noProof/>
                 <w:webHidden/>
               </w:rPr>
-              <w:t>9</w:t>
+              <w:t>8</w:t>
             </w:r>
             <w:r>
               <w:rPr>
@@ -1454,7 +1459,7 @@
               <w:noProof/>
             </w:rPr>
           </w:pPr>
-          <w:hyperlink w:anchor="_Toc55498031" w:history="1">
+          <w:hyperlink w:anchor="_Toc55562955" w:history="1">
             <w:r>
               <w:rPr>
                 <w:rStyle w:val="Hipervnculo"/>
@@ -1495,7 +1500,7 @@
                 <w:noProof/>
                 <w:webHidden/>
               </w:rPr>
-              <w:instrText xml:space="preserve"> PAGEREF _Toc55498031 \h </w:instrText>
+              <w:instrText xml:space="preserve"> PAGEREF _Toc55562955 \h </w:instrText>
             </w:r>
             <w:r>
               <w:rPr>
@@ -1515,7 +1520,7 @@
                 <w:noProof/>
                 <w:webHidden/>
               </w:rPr>
-              <w:t>10</w:t>
+              <w:t>9</w:t>
             </w:r>
             <w:r>
               <w:rPr>
@@ -1538,7 +1543,7 @@
               <w:noProof/>
             </w:rPr>
           </w:pPr>
-          <w:hyperlink w:anchor="_Toc55498032" w:history="1">
+          <w:hyperlink w:anchor="_Toc55562956" w:history="1">
             <w:r>
               <w:rPr>
                 <w:rStyle w:val="Hipervnculo"/>
@@ -1579,7 +1584,7 @@
                 <w:noProof/>
                 <w:webHidden/>
               </w:rPr>
-              <w:instrText xml:space="preserve"> PAGEREF _Toc55498032 \h </w:instrText>
+              <w:instrText xml:space="preserve"> PAGEREF _Toc55562956 \h </w:instrText>
             </w:r>
             <w:r>
               <w:rPr>
@@ -1599,7 +1604,7 @@
                 <w:noProof/>
                 <w:webHidden/>
               </w:rPr>
-              <w:t>10</w:t>
+              <w:t>9</w:t>
             </w:r>
             <w:r>
               <w:rPr>
@@ -1621,7 +1626,7 @@
               <w:szCs w:val="22"/>
             </w:rPr>
           </w:pPr>
-          <w:hyperlink w:anchor="_Toc55498033" w:history="1">
+          <w:hyperlink w:anchor="_Toc55562957" w:history="1">
             <w:r>
               <w:rPr>
                 <w:rStyle w:val="Hipervnculo"/>
@@ -1661,7 +1666,7 @@
               <w:rPr>
                 <w:webHidden/>
               </w:rPr>
-              <w:instrText xml:space="preserve"> PAGEREF _Toc55498033 \h </w:instrText>
+              <w:instrText xml:space="preserve"> PAGEREF _Toc55562957 \h </w:instrText>
             </w:r>
             <w:r>
               <w:rPr>
@@ -1678,7 +1683,7 @@
               <w:rPr>
                 <w:webHidden/>
               </w:rPr>
-              <w:t>11</w:t>
+              <w:t>10</w:t>
             </w:r>
             <w:r>
               <w:rPr>
@@ -1700,7 +1705,7 @@
               <w:noProof/>
             </w:rPr>
           </w:pPr>
-          <w:hyperlink w:anchor="_Toc55498034" w:history="1">
+          <w:hyperlink w:anchor="_Toc55562958" w:history="1">
             <w:r>
               <w:rPr>
                 <w:rStyle w:val="Hipervnculo"/>
@@ -1741,7 +1746,7 @@
                 <w:noProof/>
                 <w:webHidden/>
               </w:rPr>
-              <w:instrText xml:space="preserve"> PAGEREF _Toc55498034 \h </w:instrText>
+              <w:instrText xml:space="preserve"> PAGEREF _Toc55562958 \h </w:instrText>
             </w:r>
             <w:r>
               <w:rPr>
@@ -1761,7 +1766,7 @@
                 <w:noProof/>
                 <w:webHidden/>
               </w:rPr>
-              <w:t>11</w:t>
+              <w:t>10</w:t>
             </w:r>
             <w:r>
               <w:rPr>
@@ -1784,7 +1789,7 @@
               <w:noProof/>
             </w:rPr>
           </w:pPr>
-          <w:hyperlink w:anchor="_Toc55498035" w:history="1">
+          <w:hyperlink w:anchor="_Toc55562959" w:history="1">
             <w:r>
               <w:rPr>
                 <w:rStyle w:val="Hipervnculo"/>
@@ -1825,7 +1830,7 @@
                 <w:noProof/>
                 <w:webHidden/>
               </w:rPr>
-              <w:instrText xml:space="preserve"> PAGEREF _Toc55498035 \h </w:instrText>
+              <w:instrText xml:space="preserve"> PAGEREF _Toc55562959 \h </w:instrText>
             </w:r>
             <w:r>
               <w:rPr>
@@ -1845,7 +1850,7 @@
                 <w:noProof/>
                 <w:webHidden/>
               </w:rPr>
-              <w:t>11</w:t>
+              <w:t>10</w:t>
             </w:r>
             <w:r>
               <w:rPr>
@@ -1868,7 +1873,7 @@
               <w:noProof/>
             </w:rPr>
           </w:pPr>
-          <w:hyperlink w:anchor="_Toc55498036" w:history="1">
+          <w:hyperlink w:anchor="_Toc55562960" w:history="1">
             <w:r>
               <w:rPr>
                 <w:rStyle w:val="Hipervnculo"/>
@@ -1888,7 +1893,21 @@
                 <w:rStyle w:val="Hipervnculo"/>
                 <w:noProof/>
               </w:rPr>
-              <w:t>Balance de la superación de la situación de vulnerabilidad (sin generación de ingresos)</w:t>
+              <w:t>Balance de la superación de la situación de vulnerabi</w:t>
+            </w:r>
+            <w:r>
+              <w:rPr>
+                <w:rStyle w:val="Hipervnculo"/>
+                <w:noProof/>
+              </w:rPr>
+              <w:t>l</w:t>
+            </w:r>
+            <w:r>
+              <w:rPr>
+                <w:rStyle w:val="Hipervnculo"/>
+                <w:noProof/>
+              </w:rPr>
+              <w:t>idad (sin generación de ingresos)</w:t>
             </w:r>
             <w:r>
               <w:rPr>
@@ -1909,7 +1928,7 @@
                 <w:noProof/>
                 <w:webHidden/>
               </w:rPr>
-              <w:instrText xml:space="preserve"> PAGEREF _Toc55498036 \h </w:instrText>
+              <w:instrText xml:space="preserve"> PAGEREF _Toc55562960 \h </w:instrText>
             </w:r>
             <w:r>
               <w:rPr>
@@ -1929,7 +1948,7 @@
                 <w:noProof/>
                 <w:webHidden/>
               </w:rPr>
-              <w:t>12</w:t>
+              <w:t>11</w:t>
             </w:r>
             <w:r>
               <w:rPr>
@@ -1952,7 +1971,7 @@
               <w:noProof/>
             </w:rPr>
           </w:pPr>
-          <w:hyperlink w:anchor="_Toc55498037" w:history="1">
+          <w:hyperlink w:anchor="_Toc55562961" w:history="1">
             <w:r>
               <w:rPr>
                 <w:rStyle w:val="Hipervnculo"/>
@@ -1993,7 +2012,7 @@
                 <w:noProof/>
                 <w:webHidden/>
               </w:rPr>
-              <w:instrText xml:space="preserve"> PAGEREF _Toc55498037 \h </w:instrText>
+              <w:instrText xml:space="preserve"> PAGEREF _Toc55562961 \h </w:instrText>
             </w:r>
             <w:r>
               <w:rPr>
@@ -2013,7 +2032,7 @@
                 <w:noProof/>
                 <w:webHidden/>
               </w:rPr>
-              <w:t>13</w:t>
+              <w:t>12</w:t>
             </w:r>
             <w:r>
               <w:rPr>
@@ -2036,7 +2055,7 @@
               <w:noProof/>
             </w:rPr>
           </w:pPr>
-          <w:hyperlink w:anchor="_Toc55498038" w:history="1">
+          <w:hyperlink w:anchor="_Toc55562962" w:history="1">
             <w:r>
               <w:rPr>
                 <w:rStyle w:val="Hipervnculo"/>
@@ -2077,7 +2096,7 @@
                 <w:noProof/>
                 <w:webHidden/>
               </w:rPr>
-              <w:instrText xml:space="preserve"> PAGEREF _Toc55498038 \h </w:instrText>
+              <w:instrText xml:space="preserve"> PAGEREF _Toc55562962 \h </w:instrText>
             </w:r>
             <w:r>
               <w:rPr>
@@ -2097,7 +2116,7 @@
                 <w:noProof/>
                 <w:webHidden/>
               </w:rPr>
-              <w:t>14</w:t>
+              <w:t>13</w:t>
             </w:r>
             <w:r>
               <w:rPr>
@@ -2120,7 +2139,7 @@
               <w:noProof/>
             </w:rPr>
           </w:pPr>
-          <w:hyperlink w:anchor="_Toc55498039" w:history="1">
+          <w:hyperlink w:anchor="_Toc55562963" w:history="1">
             <w:r>
               <w:rPr>
                 <w:rStyle w:val="Hipervnculo"/>
@@ -2161,7 +2180,7 @@
                 <w:noProof/>
                 <w:webHidden/>
               </w:rPr>
-              <w:instrText xml:space="preserve"> PAGEREF _Toc55498039 \h </w:instrText>
+              <w:instrText xml:space="preserve"> PAGEREF _Toc55562963 \h </w:instrText>
             </w:r>
             <w:r>
               <w:rPr>
@@ -2181,7 +2200,7 @@
                 <w:noProof/>
                 <w:webHidden/>
               </w:rPr>
-              <w:t>16</w:t>
+              <w:t>15</w:t>
             </w:r>
             <w:r>
               <w:rPr>
@@ -2335,7 +2354,7 @@
       <w:pPr>
         <w:pStyle w:val="Ttulo1"/>
       </w:pPr>
-      <w:bookmarkStart w:id="0" w:name="_Toc55498019"/>
+      <w:bookmarkStart w:id="0" w:name="_Toc55562943"/>
       <w:r>
         <w:lastRenderedPageBreak/>
         <w:t>IN</w:t>
@@ -2363,7 +2382,7 @@
         <w:pStyle w:val="Ttulo1"/>
       </w:pPr>
       <w:bookmarkStart w:id="1" w:name="_Toc517443787"/>
-      <w:bookmarkStart w:id="2" w:name="_Toc55498020"/>
+      <w:bookmarkStart w:id="2" w:name="_Toc55562944"/>
       <w:r>
         <w:t>OBJETIVO</w:t>
       </w:r>
@@ -2398,7 +2417,7 @@
       <w:pPr>
         <w:pStyle w:val="Ttulo1"/>
       </w:pPr>
-      <w:bookmarkStart w:id="3" w:name="_Toc55498021"/>
+      <w:bookmarkStart w:id="3" w:name="_Toc55562945"/>
       <w:r>
         <w:t>GENERALIDADES</w:t>
       </w:r>
@@ -2608,7 +2627,7 @@
           <w:shd w:val="clear" w:color="auto" w:fill="FFFFFF"/>
         </w:rPr>
       </w:pPr>
-      <w:bookmarkStart w:id="4" w:name="_Toc55498022"/>
+      <w:bookmarkStart w:id="4" w:name="_Toc55562946"/>
       <w:r>
         <w:t xml:space="preserve">FASE 2 </w:t>
       </w:r>
@@ -2641,7 +2660,7 @@
           <w:shd w:val="clear" w:color="auto" w:fill="FFFFFF"/>
         </w:rPr>
       </w:pPr>
-      <w:bookmarkStart w:id="5" w:name="_Toc55498023"/>
+      <w:bookmarkStart w:id="5" w:name="_Toc55562947"/>
       <w:r>
         <w:rPr>
           <w:shd w:val="clear" w:color="auto" w:fill="FFFFFF"/>
@@ -2671,7 +2690,7 @@
           <w:shd w:val="clear" w:color="auto" w:fill="FFFFFF"/>
         </w:rPr>
       </w:pPr>
-      <w:bookmarkStart w:id="6" w:name="_Toc55498024"/>
+      <w:bookmarkStart w:id="6" w:name="_Toc55562948"/>
       <w:r>
         <w:rPr>
           <w:shd w:val="clear" w:color="auto" w:fill="FFFFFF"/>
@@ -2691,7 +2710,7 @@
       <w:pPr>
         <w:pStyle w:val="Ttulo3"/>
       </w:pPr>
-      <w:bookmarkStart w:id="7" w:name="_Toc55498025"/>
+      <w:bookmarkStart w:id="7" w:name="_Toc55562949"/>
       <w:r>
         <w:t>Información del traslado</w:t>
       </w:r>
@@ -2870,7 +2889,7 @@
       <w:pPr>
         <w:pStyle w:val="Ttulo3"/>
       </w:pPr>
-      <w:bookmarkStart w:id="8" w:name="_Toc55498026"/>
+      <w:bookmarkStart w:id="8" w:name="_Toc55562950"/>
       <w:r>
         <w:t>Personas que NO se van a trasladar</w:t>
       </w:r>
@@ -3188,7 +3207,7 @@
       <w:pPr>
         <w:pStyle w:val="Ttulo3"/>
       </w:pPr>
-      <w:bookmarkStart w:id="9" w:name="_Toc55498027"/>
+      <w:bookmarkStart w:id="9" w:name="_Toc55562951"/>
       <w:r>
         <w:t>Entidades que acompañan el traslado (lugar de salida y lugar de llegada)</w:t>
       </w:r>
@@ -3367,7 +3386,7 @@
       <w:pPr>
         <w:pStyle w:val="Ttulo3"/>
       </w:pPr>
-      <w:bookmarkStart w:id="10" w:name="_Toc55498028"/>
+      <w:bookmarkStart w:id="10" w:name="_Toc55562952"/>
       <w:r>
         <w:t>Categorías</w:t>
       </w:r>
@@ -3675,7 +3694,7 @@
       <w:pPr>
         <w:pStyle w:val="Ttulo3"/>
       </w:pPr>
-      <w:bookmarkStart w:id="11" w:name="_Toc55498029"/>
+      <w:bookmarkStart w:id="11" w:name="_Toc55562953"/>
       <w:r>
         <w:t>Balance del proceso del traslado y llegada de las personas al lugar de destino</w:t>
       </w:r>
@@ -3910,75 +3929,11 @@
         </w:rPr>
         <w:t xml:space="preserve">Las extensiones permitidas de las evidencias son: </w:t>
       </w:r>
-      <w:proofErr w:type="spellStart"/>
-      <w:r>
-        <w:rPr>
-          <w:lang w:val="es-CO" w:eastAsia="es-CO"/>
-        </w:rPr>
-        <w:t>doc</w:t>
-      </w:r>
-      <w:proofErr w:type="spellEnd"/>
-      <w:r>
-        <w:rPr>
-          <w:lang w:val="es-CO" w:eastAsia="es-CO"/>
-        </w:rPr>
-        <w:t xml:space="preserve">, docx, xls, xlsx, </w:t>
-      </w:r>
-      <w:proofErr w:type="spellStart"/>
-      <w:r>
-        <w:rPr>
-          <w:lang w:val="es-CO" w:eastAsia="es-CO"/>
-        </w:rPr>
-        <w:t>pdf</w:t>
-      </w:r>
-      <w:proofErr w:type="spellEnd"/>
-      <w:r>
-        <w:rPr>
-          <w:lang w:val="es-CO" w:eastAsia="es-CO"/>
-        </w:rPr>
-        <w:t xml:space="preserve">, </w:t>
-      </w:r>
-      <w:proofErr w:type="spellStart"/>
-      <w:r>
-        <w:rPr>
-          <w:lang w:val="es-CO" w:eastAsia="es-CO"/>
-        </w:rPr>
-        <w:t>tif</w:t>
-      </w:r>
-      <w:proofErr w:type="spellEnd"/>
-      <w:r>
-        <w:rPr>
-          <w:lang w:val="es-CO" w:eastAsia="es-CO"/>
-        </w:rPr>
-        <w:t xml:space="preserve">, </w:t>
-      </w:r>
-      <w:proofErr w:type="spellStart"/>
-      <w:r>
-        <w:rPr>
-          <w:lang w:val="es-CO" w:eastAsia="es-CO"/>
-        </w:rPr>
-        <w:t>jpg</w:t>
-      </w:r>
-      <w:proofErr w:type="spellEnd"/>
-      <w:r>
-        <w:rPr>
-          <w:lang w:val="es-CO" w:eastAsia="es-CO"/>
-        </w:rPr>
-        <w:t xml:space="preserve">, </w:t>
-      </w:r>
-      <w:proofErr w:type="spellStart"/>
-      <w:r>
-        <w:rPr>
-          <w:lang w:val="es-CO" w:eastAsia="es-CO"/>
-        </w:rPr>
-        <w:t>jpeg</w:t>
-      </w:r>
-      <w:proofErr w:type="spellEnd"/>
-      <w:r>
-        <w:rPr>
-          <w:lang w:val="es-CO" w:eastAsia="es-CO"/>
-        </w:rPr>
-        <w:t>, rar, zip, 7z, png</w:t>
+      <w:r>
+        <w:rPr>
+          <w:lang w:val="es-CO" w:eastAsia="es-CO"/>
+        </w:rPr>
+        <w:t>doc, docx, xls, xlsx, pdf, tif, jpg, jpeg, rar, zip, 7z, png</w:t>
       </w:r>
     </w:p>
     <w:p>
@@ -4124,7 +4079,7 @@
       <w:pPr>
         <w:pStyle w:val="Ttulo3"/>
       </w:pPr>
-      <w:bookmarkStart w:id="12" w:name="_Toc55498030"/>
+      <w:bookmarkStart w:id="12" w:name="_Toc55562954"/>
       <w:r>
         <w:t>Alistamiento Logístico De Enseres De Las Personas Que Se Trasladarán</w:t>
       </w:r>
@@ -4233,7 +4188,7 @@
       <w:pPr>
         <w:pStyle w:val="Ttulo3"/>
       </w:pPr>
-      <w:bookmarkStart w:id="13" w:name="_Toc55498031"/>
+      <w:bookmarkStart w:id="13" w:name="_Toc55562955"/>
       <w:r>
         <w:t>Profesionales que realizan el Alistamiento Logístico</w:t>
       </w:r>
@@ -4404,7 +4359,7 @@
       <w:pPr>
         <w:pStyle w:val="Ttulo3"/>
       </w:pPr>
-      <w:bookmarkStart w:id="14" w:name="_Toc55498032"/>
+      <w:bookmarkStart w:id="14" w:name="_Toc55562956"/>
       <w:r>
         <w:t>Inventario de elementos de trasteo del hogar</w:t>
       </w:r>
@@ -4767,7 +4722,7 @@
           <w:shd w:val="clear" w:color="auto" w:fill="FFFFFF"/>
         </w:rPr>
       </w:pPr>
-      <w:bookmarkStart w:id="15" w:name="_Toc55498033"/>
+      <w:bookmarkStart w:id="15" w:name="_Toc55562957"/>
       <w:r>
         <w:rPr>
           <w:shd w:val="clear" w:color="auto" w:fill="FFFFFF"/>
@@ -4791,7 +4746,7 @@
           <w:numId w:val="5"/>
         </w:numPr>
       </w:pPr>
-      <w:bookmarkStart w:id="16" w:name="_Toc55498034"/>
+      <w:bookmarkStart w:id="16" w:name="_Toc55562958"/>
       <w:r>
         <w:t>Información del Balance</w:t>
       </w:r>
@@ -5030,7 +4985,7 @@
           <w:numId w:val="5"/>
         </w:numPr>
       </w:pPr>
-      <w:bookmarkStart w:id="17" w:name="_Toc55498035"/>
+      <w:bookmarkStart w:id="17" w:name="_Toc55562959"/>
       <w:r>
         <w:t>Identificación Poblacional RR</w:t>
       </w:r>
@@ -5303,7 +5258,7 @@
           <w:numId w:val="5"/>
         </w:numPr>
       </w:pPr>
-      <w:bookmarkStart w:id="18" w:name="_Toc55498036"/>
+      <w:bookmarkStart w:id="18" w:name="_Toc55562960"/>
       <w:r>
         <w:t>B</w:t>
       </w:r>
@@ -5466,72 +5421,35 @@
     </w:p>
     <w:p>
       <w:r>
-        <w:t>Cuando se desea guardar la información de SSV según las mediciones el usuario debe dar clic en “Guardar información SSV” y el sistema guarda una copia de los datos en el balance y muestra el siguiente mensaje para diferenciar cuando se esta mirando de SSV y cuando esta mirando de la copia guardada en el balance.:</w:t>
+        <w:t xml:space="preserve">Cuando se desea guardar la información de SSV según las mediciones el usuario debe dar clic en “Guardar información SSV” y el sistema guarda una copia de los datos en el balance y muestra el siguiente mensaje para diferenciar cuando se </w:t>
+      </w:r>
+      <w:r>
+        <w:t>está</w:t>
+      </w:r>
+      <w:r>
+        <w:t xml:space="preserve"> mirando de SSV y cuando </w:t>
+      </w:r>
+      <w:r>
+        <w:t>está</w:t>
+      </w:r>
+      <w:r>
+        <w:t xml:space="preserve"> mirando de la copia guardada en el balance.</w:t>
       </w:r>
     </w:p>
     <w:p/>
     <w:p>
       <w:pPr>
         <w:jc w:val="center"/>
-        <w:rPr>
-          <w:b/>
-          <w:bCs/>
-        </w:rPr>
-      </w:pPr>
-      <w:r>
-        <w:rPr>
-          <w:b/>
-          <w:bCs/>
-        </w:rPr>
-        <w:t>Pendiente</w:t>
-      </w:r>
-    </w:p>
-    <w:p>
-      <w:pPr>
-        <w:jc w:val="center"/>
-      </w:pPr>
-    </w:p>
-    <w:p>
-      <w:pPr>
-        <w:pStyle w:val="Ttulo3"/>
-      </w:pPr>
-      <w:bookmarkStart w:id="19" w:name="_Toc55498037"/>
-      <w:r>
-        <w:t>B</w:t>
-      </w:r>
-      <w:r>
-        <w:t>alance derecho a la generación de ingresos</w:t>
-      </w:r>
-      <w:bookmarkEnd w:id="19"/>
-    </w:p>
-    <w:p>
-      <w:pPr>
-        <w:rPr>
-          <w:lang w:val="es-CO" w:eastAsia="es-CO"/>
-        </w:rPr>
-      </w:pPr>
-    </w:p>
-    <w:p>
-      <w:r>
-        <w:t xml:space="preserve">El sistema precarga la información de </w:t>
-      </w:r>
-      <w:r>
-        <w:t>la formulación del plan de retorno y reubicación</w:t>
-      </w:r>
-      <w:r>
-        <w:t xml:space="preserve"> se identifica con el siguiente mensaje:</w:t>
-      </w:r>
-    </w:p>
-    <w:p>
+      </w:pPr>
       <w:r>
         <w:rPr>
           <w:noProof/>
         </w:rPr>
         <w:drawing>
-          <wp:inline distT="0" distB="0" distL="0" distR="0" wp14:anchorId="2FD676F0" wp14:editId="41686B17">
-            <wp:extent cx="6188710" cy="255905"/>
-            <wp:effectExtent l="0" t="0" r="2540" b="0"/>
-            <wp:docPr id="49" name="Imagen 49"/>
+          <wp:inline distT="0" distB="0" distL="0" distR="0" wp14:anchorId="5F7DA147" wp14:editId="2DE4F919">
+            <wp:extent cx="5068469" cy="3232150"/>
+            <wp:effectExtent l="0" t="0" r="0" b="6350"/>
+            <wp:docPr id="9" name="Imagen 9"/>
             <wp:cNvGraphicFramePr>
               <a:graphicFrameLocks xmlns:a="http://schemas.openxmlformats.org/drawingml/2006/main" noChangeAspect="1"/>
             </wp:cNvGraphicFramePr>
@@ -5551,7 +5469,7 @@
                   <pic:spPr>
                     <a:xfrm>
                       <a:off x="0" y="0"/>
-                      <a:ext cx="6188710" cy="255905"/>
+                      <a:ext cx="5074171" cy="3235786"/>
                     </a:xfrm>
                     <a:prstGeom prst="rect">
                       <a:avLst/>
@@ -5566,168 +5484,56 @@
     </w:p>
     <w:p>
       <w:r>
-        <w:t>Se visualiza en la siguiente tabla con cada uno de los bienes y servicios donde el usuario puede modificar la información que desee de:</w:t>
-      </w:r>
-    </w:p>
-    <w:p>
-      <w:pPr>
-        <w:pStyle w:val="Prrafodelista"/>
-        <w:numPr>
-          <w:ilvl w:val="0"/>
-          <w:numId w:val="7"/>
-        </w:numPr>
-      </w:pPr>
-      <w:proofErr w:type="gramStart"/>
-      <w:r>
-        <w:t>T</w:t>
-      </w:r>
-      <w:r>
-        <w:t>otal</w:t>
-      </w:r>
-      <w:proofErr w:type="gramEnd"/>
-      <w:r>
-        <w:t xml:space="preserve"> víctimas acompañadas beneficiadas directamente</w:t>
-      </w:r>
-      <w:r>
-        <w:t xml:space="preserve"> (precargado)</w:t>
-      </w:r>
-    </w:p>
-    <w:p>
-      <w:pPr>
-        <w:pStyle w:val="Prrafodelista"/>
-        <w:numPr>
-          <w:ilvl w:val="0"/>
-          <w:numId w:val="7"/>
-        </w:numPr>
-      </w:pPr>
-      <w:proofErr w:type="gramStart"/>
-      <w:r>
-        <w:t>Total</w:t>
-      </w:r>
-      <w:proofErr w:type="gramEnd"/>
-      <w:r>
-        <w:t xml:space="preserve"> víctimas acompañadas beneficiadas indirectamente</w:t>
-      </w:r>
-      <w:r>
-        <w:t xml:space="preserve"> </w:t>
-      </w:r>
-      <w:r>
-        <w:t>(precargado)</w:t>
-      </w:r>
-    </w:p>
-    <w:p>
-      <w:pPr>
-        <w:pStyle w:val="Prrafodelista"/>
-        <w:numPr>
-          <w:ilvl w:val="0"/>
-          <w:numId w:val="7"/>
-        </w:numPr>
-      </w:pPr>
-      <w:proofErr w:type="gramStart"/>
-      <w:r>
-        <w:t>Total</w:t>
-      </w:r>
-      <w:proofErr w:type="gramEnd"/>
-      <w:r>
-        <w:t xml:space="preserve"> víctimas beneficiadas con el bien o servicio</w:t>
-      </w:r>
-      <w:r>
-        <w:t xml:space="preserve"> </w:t>
-      </w:r>
-      <w:r>
-        <w:t>(precargado)</w:t>
-      </w:r>
-    </w:p>
-    <w:p>
-      <w:pPr>
-        <w:pStyle w:val="Prrafodelista"/>
-        <w:numPr>
-          <w:ilvl w:val="0"/>
-          <w:numId w:val="7"/>
-        </w:numPr>
-      </w:pPr>
-      <w:r>
-        <w:t>Responsable</w:t>
-      </w:r>
-      <w:r>
-        <w:t xml:space="preserve"> </w:t>
-      </w:r>
-      <w:r>
-        <w:t>(precargado</w:t>
-      </w:r>
-      <w:r>
-        <w:t xml:space="preserve"> de todas las actividades</w:t>
-      </w:r>
-      <w:r>
-        <w:t>)</w:t>
-      </w:r>
-    </w:p>
-    <w:p>
-      <w:pPr>
-        <w:pStyle w:val="Prrafodelista"/>
-        <w:numPr>
-          <w:ilvl w:val="0"/>
-          <w:numId w:val="7"/>
-        </w:numPr>
-      </w:pPr>
-      <w:r>
-        <w:t>Costo Total</w:t>
-      </w:r>
-      <w:r>
-        <w:t xml:space="preserve"> </w:t>
-      </w:r>
-      <w:r>
-        <w:t>(precargado)</w:t>
-      </w:r>
-    </w:p>
-    <w:p>
-      <w:pPr>
-        <w:ind w:left="360"/>
-      </w:pPr>
-    </w:p>
-    <w:p>
-      <w:pPr>
-        <w:ind w:left="360"/>
+        <w:t>Después de guarda la información, el sistema no permite editar.</w:t>
+      </w:r>
+    </w:p>
+    <w:p>
+      <w:pPr>
         <w:jc w:val="center"/>
-        <w:rPr>
-          <w:b/>
-          <w:bCs/>
-        </w:rPr>
-      </w:pPr>
-      <w:r>
-        <w:rPr>
-          <w:b/>
-          <w:bCs/>
-        </w:rPr>
-        <w:t>pendiente</w:t>
-      </w:r>
-    </w:p>
-    <w:p>
-      <w:pPr>
-        <w:ind w:left="360"/>
-      </w:pPr>
-    </w:p>
-    <w:p>
-      <w:pPr>
-        <w:ind w:left="360"/>
-      </w:pPr>
-      <w:r>
-        <w:t>Cuando el usuario ingresa y/o modifica la información debe dar clic en “Guardar” y el sistema guarda la información y la relaciona al balance mostrando el siguiente mensaje:</w:t>
-      </w:r>
-    </w:p>
-    <w:p>
-      <w:pPr>
-        <w:ind w:left="360"/>
-      </w:pPr>
+      </w:pPr>
+    </w:p>
+    <w:p>
+      <w:pPr>
+        <w:pStyle w:val="Ttulo3"/>
+      </w:pPr>
+      <w:bookmarkStart w:id="19" w:name="_Toc55562961"/>
+      <w:r>
+        <w:t>B</w:t>
+      </w:r>
+      <w:r>
+        <w:t>alance derecho a la generación de ingresos</w:t>
+      </w:r>
+      <w:bookmarkEnd w:id="19"/>
+    </w:p>
+    <w:p>
+      <w:pPr>
+        <w:rPr>
+          <w:lang w:val="es-CO" w:eastAsia="es-CO"/>
+        </w:rPr>
+      </w:pPr>
+    </w:p>
+    <w:p>
+      <w:r>
+        <w:t xml:space="preserve">El sistema precarga la información de </w:t>
+      </w:r>
+      <w:r>
+        <w:t>la formulación del plan de retorno y reubicación</w:t>
+      </w:r>
+      <w:r>
+        <w:t xml:space="preserve"> se identifica con el siguiente mensaje:</w:t>
+      </w:r>
+    </w:p>
+    <w:p>
       <w:r>
         <w:rPr>
           <w:noProof/>
         </w:rPr>
+        <w:lastRenderedPageBreak/>
         <w:drawing>
-          <wp:inline distT="0" distB="0" distL="0" distR="0" wp14:anchorId="7E750487" wp14:editId="6A3BA80D">
-            <wp:extent cx="2619375" cy="228600"/>
-            <wp:effectExtent l="0" t="0" r="9525" b="0"/>
-            <wp:docPr id="53" name="Imagen 53"/>
+          <wp:inline distT="0" distB="0" distL="0" distR="0" wp14:anchorId="2FD676F0" wp14:editId="41686B17">
+            <wp:extent cx="6188710" cy="255905"/>
+            <wp:effectExtent l="0" t="0" r="2540" b="0"/>
+            <wp:docPr id="49" name="Imagen 49"/>
             <wp:cNvGraphicFramePr>
               <a:graphicFrameLocks xmlns:a="http://schemas.openxmlformats.org/drawingml/2006/main" noChangeAspect="1"/>
             </wp:cNvGraphicFramePr>
@@ -5747,7 +5553,7 @@
                   <pic:spPr>
                     <a:xfrm>
                       <a:off x="0" y="0"/>
-                      <a:ext cx="2619375" cy="228600"/>
+                      <a:ext cx="6188710" cy="255905"/>
                     </a:xfrm>
                     <a:prstGeom prst="rect">
                       <a:avLst/>
@@ -5761,32 +5567,136 @@
       </w:r>
     </w:p>
     <w:p>
+      <w:r>
+        <w:t>Se visualiza en la siguiente tabla con cada uno de los bienes y servicios donde el usuario puede modificar la información que desee de:</w:t>
+      </w:r>
+    </w:p>
+    <w:p>
+      <w:pPr>
+        <w:pStyle w:val="Prrafodelista"/>
+        <w:numPr>
+          <w:ilvl w:val="0"/>
+          <w:numId w:val="7"/>
+        </w:numPr>
+      </w:pPr>
+      <w:r>
+        <w:t>T</w:t>
+      </w:r>
+      <w:r>
+        <w:t>otal víctimas acompañadas beneficiadas directamente</w:t>
+      </w:r>
+      <w:r>
+        <w:t xml:space="preserve"> (precargado)</w:t>
+      </w:r>
+    </w:p>
+    <w:p>
+      <w:pPr>
+        <w:pStyle w:val="Prrafodelista"/>
+        <w:numPr>
+          <w:ilvl w:val="0"/>
+          <w:numId w:val="7"/>
+        </w:numPr>
+      </w:pPr>
+      <w:r>
+        <w:t>Total víctimas acompañadas beneficiadas indirectamente</w:t>
+      </w:r>
+      <w:r>
+        <w:t xml:space="preserve"> (precargado)</w:t>
+      </w:r>
+    </w:p>
+    <w:p>
+      <w:pPr>
+        <w:pStyle w:val="Prrafodelista"/>
+        <w:numPr>
+          <w:ilvl w:val="0"/>
+          <w:numId w:val="7"/>
+        </w:numPr>
+      </w:pPr>
+      <w:r>
+        <w:t>Total víctimas beneficiadas con el bien o servicio</w:t>
+      </w:r>
+      <w:r>
+        <w:t xml:space="preserve"> (precargado)</w:t>
+      </w:r>
+    </w:p>
+    <w:p>
+      <w:pPr>
+        <w:pStyle w:val="Prrafodelista"/>
+        <w:numPr>
+          <w:ilvl w:val="0"/>
+          <w:numId w:val="7"/>
+        </w:numPr>
+      </w:pPr>
+      <w:r>
+        <w:t>Responsable</w:t>
+      </w:r>
+      <w:r>
+        <w:t xml:space="preserve"> (precargado de todas las actividades)</w:t>
+      </w:r>
+    </w:p>
+    <w:p>
+      <w:pPr>
+        <w:pStyle w:val="Prrafodelista"/>
+        <w:numPr>
+          <w:ilvl w:val="0"/>
+          <w:numId w:val="7"/>
+        </w:numPr>
+      </w:pPr>
+      <w:r>
+        <w:t>Costo Total</w:t>
+      </w:r>
+      <w:r>
+        <w:t xml:space="preserve"> (precargado)</w:t>
+      </w:r>
+    </w:p>
+    <w:p>
       <w:pPr>
         <w:ind w:left="360"/>
       </w:pPr>
-      <w:r>
-        <w:t>Visualizándose de la siguiente manera:</w:t>
-      </w:r>
     </w:p>
     <w:p>
       <w:pPr>
         <w:ind w:left="360"/>
-      </w:pPr>
+        <w:jc w:val="center"/>
+        <w:rPr>
+          <w:b/>
+          <w:bCs/>
+        </w:rPr>
+      </w:pPr>
+      <w:r>
+        <w:rPr>
+          <w:b/>
+          <w:bCs/>
+        </w:rPr>
+        <w:t>pendiente</w:t>
+      </w:r>
     </w:p>
     <w:p>
       <w:pPr>
         <w:ind w:left="360"/>
       </w:pPr>
+    </w:p>
+    <w:p>
+      <w:pPr>
+        <w:ind w:left="360"/>
+      </w:pPr>
+      <w:r>
+        <w:t>Cuando el usuario ingresa y/o modifica la información debe dar clic en “Guardar” y el sistema guarda la información y la relaciona al balance mostrando el siguiente mensaje:</w:t>
+      </w:r>
+    </w:p>
+    <w:p>
+      <w:pPr>
+        <w:ind w:left="360"/>
+      </w:pPr>
       <w:r>
         <w:rPr>
           <w:noProof/>
         </w:rPr>
-        <w:lastRenderedPageBreak/>
         <w:drawing>
-          <wp:inline distT="0" distB="0" distL="0" distR="0" wp14:anchorId="413203DC" wp14:editId="2EE5A4B7">
-            <wp:extent cx="6188710" cy="2745105"/>
-            <wp:effectExtent l="0" t="0" r="2540" b="0"/>
-            <wp:docPr id="47" name="Imagen 47"/>
+          <wp:inline distT="0" distB="0" distL="0" distR="0" wp14:anchorId="7E750487" wp14:editId="6A3BA80D">
+            <wp:extent cx="2619375" cy="228600"/>
+            <wp:effectExtent l="0" t="0" r="9525" b="0"/>
+            <wp:docPr id="53" name="Imagen 53"/>
             <wp:cNvGraphicFramePr>
               <a:graphicFrameLocks xmlns:a="http://schemas.openxmlformats.org/drawingml/2006/main" noChangeAspect="1"/>
             </wp:cNvGraphicFramePr>
@@ -5806,7 +5716,7 @@
                   <pic:spPr>
                     <a:xfrm>
                       <a:off x="0" y="0"/>
-                      <a:ext cx="6188710" cy="2745105"/>
+                      <a:ext cx="2619375" cy="228600"/>
                     </a:xfrm>
                     <a:prstGeom prst="rect">
                       <a:avLst/>
@@ -5823,23 +5733,29 @@
       <w:pPr>
         <w:ind w:left="360"/>
       </w:pPr>
+      <w:r>
+        <w:t>Visualizándose de la siguiente manera:</w:t>
+      </w:r>
     </w:p>
     <w:p>
       <w:pPr>
         <w:ind w:left="360"/>
       </w:pPr>
-      <w:r>
-        <w:t xml:space="preserve">Adicionalmente el sistema permite agregar evidencias por cada uno de los bienes y servicios dando clic en </w:t>
-      </w:r>
+    </w:p>
+    <w:p>
+      <w:pPr>
+        <w:ind w:left="360"/>
+        <w:jc w:val="center"/>
+      </w:pPr>
       <w:r>
         <w:rPr>
           <w:noProof/>
         </w:rPr>
         <w:drawing>
-          <wp:inline distT="0" distB="0" distL="0" distR="0" wp14:anchorId="0343CFFC" wp14:editId="5B8EA54E">
-            <wp:extent cx="228600" cy="200025"/>
-            <wp:effectExtent l="0" t="0" r="0" b="9525"/>
-            <wp:docPr id="50" name="Imagen 50"/>
+          <wp:inline distT="0" distB="0" distL="0" distR="0" wp14:anchorId="50B8E809" wp14:editId="69D3B7D3">
+            <wp:extent cx="5062855" cy="2267012"/>
+            <wp:effectExtent l="0" t="0" r="4445" b="0"/>
+            <wp:docPr id="4" name="Imagen 4"/>
             <wp:cNvGraphicFramePr>
               <a:graphicFrameLocks xmlns:a="http://schemas.openxmlformats.org/drawingml/2006/main" noChangeAspect="1"/>
             </wp:cNvGraphicFramePr>
@@ -5859,7 +5775,7 @@
                   <pic:spPr>
                     <a:xfrm>
                       <a:off x="0" y="0"/>
-                      <a:ext cx="228600" cy="200025"/>
+                      <a:ext cx="5069437" cy="2269959"/>
                     </a:xfrm>
                     <a:prstGeom prst="rect">
                       <a:avLst/>
@@ -5882,23 +5798,17 @@
         <w:ind w:left="360"/>
       </w:pPr>
       <w:r>
-        <w:t>Cuando se ingresa el registro correctamente se muestra el mensaje:</w:t>
-      </w:r>
-    </w:p>
-    <w:p>
-      <w:pPr>
-        <w:ind w:left="360"/>
-        <w:jc w:val="center"/>
-      </w:pPr>
+        <w:t xml:space="preserve">Adicionalmente el sistema permite agregar evidencias por cada uno de los bienes y servicios dando clic en </w:t>
+      </w:r>
       <w:r>
         <w:rPr>
           <w:noProof/>
         </w:rPr>
         <w:drawing>
-          <wp:inline distT="0" distB="0" distL="0" distR="0" wp14:anchorId="6D916513" wp14:editId="71CDA19A">
-            <wp:extent cx="3205370" cy="1228725"/>
-            <wp:effectExtent l="0" t="0" r="0" b="0"/>
-            <wp:docPr id="51" name="Imagen 51"/>
+          <wp:inline distT="0" distB="0" distL="0" distR="0" wp14:anchorId="0343CFFC" wp14:editId="5B8EA54E">
+            <wp:extent cx="228600" cy="200025"/>
+            <wp:effectExtent l="0" t="0" r="0" b="9525"/>
+            <wp:docPr id="50" name="Imagen 50"/>
             <wp:cNvGraphicFramePr>
               <a:graphicFrameLocks xmlns:a="http://schemas.openxmlformats.org/drawingml/2006/main" noChangeAspect="1"/>
             </wp:cNvGraphicFramePr>
@@ -5918,7 +5828,7 @@
                   <pic:spPr>
                     <a:xfrm>
                       <a:off x="0" y="0"/>
-                      <a:ext cx="3211469" cy="1231063"/>
+                      <a:ext cx="228600" cy="200025"/>
                     </a:xfrm>
                     <a:prstGeom prst="rect">
                       <a:avLst/>
@@ -5934,7 +5844,6 @@
     <w:p>
       <w:pPr>
         <w:ind w:left="360"/>
-        <w:jc w:val="center"/>
       </w:pPr>
     </w:p>
     <w:p>
@@ -5942,13 +5851,8 @@
         <w:ind w:left="360"/>
       </w:pPr>
       <w:r>
-        <w:t>El sistema muestra en una tabla los soportes cargados con las opciones de descargar y borrar.</w:t>
-      </w:r>
-    </w:p>
-    <w:p>
-      <w:pPr>
-        <w:ind w:left="360"/>
-      </w:pPr>
+        <w:t>Cuando se ingresa el registro correctamente se muestra el mensaje:</w:t>
+      </w:r>
     </w:p>
     <w:p>
       <w:pPr>
@@ -5960,10 +5864,10 @@
           <w:noProof/>
         </w:rPr>
         <w:drawing>
-          <wp:inline distT="0" distB="0" distL="0" distR="0" wp14:anchorId="2051069D" wp14:editId="62BEBD83">
-            <wp:extent cx="4167818" cy="1826895"/>
-            <wp:effectExtent l="0" t="0" r="4445" b="1905"/>
-            <wp:docPr id="52" name="Imagen 52"/>
+          <wp:inline distT="0" distB="0" distL="0" distR="0" wp14:anchorId="6D916513" wp14:editId="71CDA19A">
+            <wp:extent cx="3205370" cy="1228725"/>
+            <wp:effectExtent l="0" t="0" r="0" b="0"/>
+            <wp:docPr id="51" name="Imagen 51"/>
             <wp:cNvGraphicFramePr>
               <a:graphicFrameLocks xmlns:a="http://schemas.openxmlformats.org/drawingml/2006/main" noChangeAspect="1"/>
             </wp:cNvGraphicFramePr>
@@ -5983,7 +5887,7 @@
                   <pic:spPr>
                     <a:xfrm>
                       <a:off x="0" y="0"/>
-                      <a:ext cx="4176938" cy="1830892"/>
+                      <a:ext cx="3211469" cy="1231063"/>
                     </a:xfrm>
                     <a:prstGeom prst="rect">
                       <a:avLst/>
@@ -5998,206 +5902,38 @@
     </w:p>
     <w:p>
       <w:pPr>
-        <w:jc w:val="center"/>
-        <w:rPr>
-          <w:b/>
-          <w:bCs/>
-        </w:rPr>
-      </w:pPr>
-    </w:p>
-    <w:p>
-      <w:pPr>
-        <w:pStyle w:val="Ttulo3"/>
-      </w:pPr>
-      <w:bookmarkStart w:id="20" w:name="_Toc55498038"/>
-      <w:r>
-        <w:t>B</w:t>
-      </w:r>
-      <w:r>
-        <w:t>alance del avance en el proceso de integración comunitaria y arraigo territorial</w:t>
-      </w:r>
-      <w:bookmarkEnd w:id="20"/>
-    </w:p>
-    <w:p>
-      <w:pPr>
-        <w:rPr>
-          <w:lang w:val="es-CO" w:eastAsia="es-CO"/>
-        </w:rPr>
-      </w:pPr>
-    </w:p>
-    <w:p/>
-    <w:p/>
-    <w:p/>
-    <w:p>
-      <w:r>
-        <w:lastRenderedPageBreak/>
-        <w:t>Se visualiza en la siguiente tabla con cada uno de los bienes y servicios donde el usuario puede modificar la información que desee de:</w:t>
-      </w:r>
-    </w:p>
-    <w:p>
-      <w:pPr>
-        <w:pStyle w:val="Prrafodelista"/>
-        <w:numPr>
-          <w:ilvl w:val="0"/>
-          <w:numId w:val="7"/>
-        </w:numPr>
-      </w:pPr>
-      <w:proofErr w:type="gramStart"/>
-      <w:r>
-        <w:t>T</w:t>
-      </w:r>
-      <w:r>
-        <w:t>otal</w:t>
-      </w:r>
-      <w:proofErr w:type="gramEnd"/>
-      <w:r>
-        <w:t xml:space="preserve"> víctimas acompañadas beneficiadas directamente</w:t>
-      </w:r>
-      <w:r>
-        <w:t xml:space="preserve"> (precargado)</w:t>
-      </w:r>
-    </w:p>
-    <w:p>
-      <w:pPr>
-        <w:pStyle w:val="Prrafodelista"/>
-        <w:numPr>
-          <w:ilvl w:val="0"/>
-          <w:numId w:val="7"/>
-        </w:numPr>
-      </w:pPr>
-      <w:proofErr w:type="gramStart"/>
-      <w:r>
-        <w:t>Total</w:t>
-      </w:r>
-      <w:proofErr w:type="gramEnd"/>
-      <w:r>
-        <w:t xml:space="preserve"> víctimas acompañadas beneficiadas indirectamente</w:t>
-      </w:r>
-      <w:r>
-        <w:t xml:space="preserve"> (precargado)</w:t>
-      </w:r>
-    </w:p>
-    <w:p>
-      <w:pPr>
-        <w:pStyle w:val="Prrafodelista"/>
-        <w:numPr>
-          <w:ilvl w:val="0"/>
-          <w:numId w:val="7"/>
-        </w:numPr>
-      </w:pPr>
-      <w:proofErr w:type="gramStart"/>
-      <w:r>
-        <w:t>Total</w:t>
-      </w:r>
-      <w:proofErr w:type="gramEnd"/>
-      <w:r>
-        <w:t xml:space="preserve"> víctimas beneficiadas con el bien o servicio</w:t>
-      </w:r>
-      <w:r>
-        <w:t xml:space="preserve"> (precargado)</w:t>
-      </w:r>
-    </w:p>
-    <w:p>
-      <w:pPr>
-        <w:pStyle w:val="Prrafodelista"/>
-        <w:numPr>
-          <w:ilvl w:val="0"/>
-          <w:numId w:val="7"/>
-        </w:numPr>
-      </w:pPr>
-      <w:proofErr w:type="gramStart"/>
-      <w:r>
-        <w:t>Total</w:t>
-      </w:r>
-      <w:proofErr w:type="gramEnd"/>
-      <w:r>
-        <w:t xml:space="preserve"> personas no víctimas beneficiadas con el bien o servicio</w:t>
-      </w:r>
-      <w:r>
-        <w:t>(precargado)</w:t>
-      </w:r>
-    </w:p>
-    <w:p>
-      <w:pPr>
-        <w:pStyle w:val="Prrafodelista"/>
-        <w:numPr>
-          <w:ilvl w:val="0"/>
-          <w:numId w:val="7"/>
-        </w:numPr>
-      </w:pPr>
-      <w:proofErr w:type="gramStart"/>
-      <w:r>
-        <w:t>Total</w:t>
-      </w:r>
-      <w:proofErr w:type="gramEnd"/>
-      <w:r>
-        <w:t xml:space="preserve"> personas beneficiadas con el bien o servicio</w:t>
-      </w:r>
-      <w:r>
-        <w:t xml:space="preserve"> (precargado)</w:t>
-      </w:r>
-    </w:p>
-    <w:p>
-      <w:pPr>
-        <w:pStyle w:val="Prrafodelista"/>
-        <w:numPr>
-          <w:ilvl w:val="0"/>
-          <w:numId w:val="7"/>
-        </w:numPr>
-      </w:pPr>
-      <w:r>
-        <w:t>Responsable</w:t>
-      </w:r>
-      <w:r>
-        <w:t xml:space="preserve"> (precargado de todas las actividades)</w:t>
-      </w:r>
-    </w:p>
-    <w:p>
-      <w:pPr>
-        <w:pStyle w:val="Prrafodelista"/>
-        <w:numPr>
-          <w:ilvl w:val="0"/>
-          <w:numId w:val="7"/>
-        </w:numPr>
-      </w:pPr>
-      <w:r>
-        <w:t>Descripción de la relación del bien y servicio con el proceso de integración comunitaria y arraigo territorial, así como con los derechos graduales y progresivos</w:t>
-      </w:r>
-    </w:p>
-    <w:p>
-      <w:pPr>
-        <w:pStyle w:val="Prrafodelista"/>
-        <w:numPr>
-          <w:ilvl w:val="0"/>
-          <w:numId w:val="7"/>
-        </w:numPr>
-      </w:pPr>
-      <w:r>
-        <w:t>Costo Total</w:t>
-      </w:r>
-      <w:r>
-        <w:t xml:space="preserve"> (precargado)</w:t>
-      </w:r>
-    </w:p>
-    <w:p>
-      <w:pPr>
-        <w:ind w:left="360"/>
-      </w:pPr>
-    </w:p>
-    <w:p>
-      <w:pPr>
         <w:ind w:left="360"/>
         <w:jc w:val="center"/>
       </w:pPr>
+    </w:p>
+    <w:p>
+      <w:pPr>
+        <w:ind w:left="360"/>
+      </w:pPr>
+      <w:r>
+        <w:t>El sistema muestra en una tabla los soportes cargados con las opciones de descargar y borrar.</w:t>
+      </w:r>
+    </w:p>
+    <w:p>
+      <w:pPr>
+        <w:ind w:left="360"/>
+      </w:pPr>
+    </w:p>
+    <w:p>
+      <w:pPr>
+        <w:ind w:left="360"/>
+        <w:jc w:val="center"/>
+      </w:pPr>
       <w:r>
         <w:rPr>
           <w:noProof/>
         </w:rPr>
+        <w:lastRenderedPageBreak/>
         <w:drawing>
-          <wp:inline distT="0" distB="0" distL="0" distR="0" wp14:anchorId="4403AA93" wp14:editId="3FF06064">
-            <wp:extent cx="4334569" cy="1670050"/>
-            <wp:effectExtent l="0" t="0" r="8890" b="6350"/>
-            <wp:docPr id="59" name="Imagen 59"/>
+          <wp:inline distT="0" distB="0" distL="0" distR="0" wp14:anchorId="2051069D" wp14:editId="62BEBD83">
+            <wp:extent cx="4167818" cy="1826895"/>
+            <wp:effectExtent l="0" t="0" r="4445" b="1905"/>
+            <wp:docPr id="52" name="Imagen 52"/>
             <wp:cNvGraphicFramePr>
               <a:graphicFrameLocks xmlns:a="http://schemas.openxmlformats.org/drawingml/2006/main" noChangeAspect="1"/>
             </wp:cNvGraphicFramePr>
@@ -6217,7 +5953,7 @@
                   <pic:spPr>
                     <a:xfrm>
                       <a:off x="0" y="0"/>
-                      <a:ext cx="4339383" cy="1671905"/>
+                      <a:ext cx="4176938" cy="1830892"/>
                     </a:xfrm>
                     <a:prstGeom prst="rect">
                       <a:avLst/>
@@ -6232,6 +5968,168 @@
     </w:p>
     <w:p>
       <w:pPr>
+        <w:jc w:val="center"/>
+        <w:rPr>
+          <w:b/>
+          <w:bCs/>
+        </w:rPr>
+      </w:pPr>
+    </w:p>
+    <w:p>
+      <w:pPr>
+        <w:pStyle w:val="Ttulo3"/>
+      </w:pPr>
+      <w:bookmarkStart w:id="20" w:name="_Toc55562962"/>
+      <w:r>
+        <w:t>B</w:t>
+      </w:r>
+      <w:r>
+        <w:t>alance del avance en el proceso de integración comunitaria y arraigo territorial</w:t>
+      </w:r>
+      <w:bookmarkEnd w:id="20"/>
+    </w:p>
+    <w:p>
+      <w:pPr>
+        <w:rPr>
+          <w:lang w:val="es-CO" w:eastAsia="es-CO"/>
+        </w:rPr>
+      </w:pPr>
+    </w:p>
+    <w:p/>
+    <w:p/>
+    <w:p/>
+    <w:p>
+      <w:r>
+        <w:t>Se visualiza en la siguiente tabla con cada uno de los bienes y servicios donde el usuario puede modificar la información que desee de:</w:t>
+      </w:r>
+    </w:p>
+    <w:p>
+      <w:pPr>
+        <w:pStyle w:val="Prrafodelista"/>
+        <w:numPr>
+          <w:ilvl w:val="0"/>
+          <w:numId w:val="7"/>
+        </w:numPr>
+      </w:pPr>
+      <w:r>
+        <w:t>T</w:t>
+      </w:r>
+      <w:r>
+        <w:t>otal víctimas acompañadas beneficiadas directamente</w:t>
+      </w:r>
+      <w:r>
+        <w:t xml:space="preserve"> (precargado)</w:t>
+      </w:r>
+    </w:p>
+    <w:p>
+      <w:pPr>
+        <w:pStyle w:val="Prrafodelista"/>
+        <w:numPr>
+          <w:ilvl w:val="0"/>
+          <w:numId w:val="7"/>
+        </w:numPr>
+      </w:pPr>
+      <w:r>
+        <w:t>Total víctimas acompañadas beneficiadas indirectamente</w:t>
+      </w:r>
+      <w:r>
+        <w:t xml:space="preserve"> (precargado)</w:t>
+      </w:r>
+    </w:p>
+    <w:p>
+      <w:pPr>
+        <w:pStyle w:val="Prrafodelista"/>
+        <w:numPr>
+          <w:ilvl w:val="0"/>
+          <w:numId w:val="7"/>
+        </w:numPr>
+      </w:pPr>
+      <w:r>
+        <w:t>Total víctimas beneficiadas con el bien o servicio</w:t>
+      </w:r>
+      <w:r>
+        <w:t xml:space="preserve"> (precargado)</w:t>
+      </w:r>
+    </w:p>
+    <w:p>
+      <w:pPr>
+        <w:pStyle w:val="Prrafodelista"/>
+        <w:numPr>
+          <w:ilvl w:val="0"/>
+          <w:numId w:val="7"/>
+        </w:numPr>
+      </w:pPr>
+      <w:r>
+        <w:t>Total personas no víctimas beneficiadas con el bien o servicio</w:t>
+      </w:r>
+      <w:r>
+        <w:t>(precargado)</w:t>
+      </w:r>
+    </w:p>
+    <w:p>
+      <w:pPr>
+        <w:pStyle w:val="Prrafodelista"/>
+        <w:numPr>
+          <w:ilvl w:val="0"/>
+          <w:numId w:val="7"/>
+        </w:numPr>
+      </w:pPr>
+      <w:r>
+        <w:t>Total personas beneficiadas con el bien o servicio</w:t>
+      </w:r>
+      <w:r>
+        <w:t xml:space="preserve"> (precargado)</w:t>
+      </w:r>
+    </w:p>
+    <w:p>
+      <w:pPr>
+        <w:pStyle w:val="Prrafodelista"/>
+        <w:numPr>
+          <w:ilvl w:val="0"/>
+          <w:numId w:val="7"/>
+        </w:numPr>
+      </w:pPr>
+      <w:r>
+        <w:t>Responsable</w:t>
+      </w:r>
+      <w:r>
+        <w:t xml:space="preserve"> (precargado de todas las actividades)</w:t>
+      </w:r>
+    </w:p>
+    <w:p>
+      <w:pPr>
+        <w:pStyle w:val="Prrafodelista"/>
+        <w:numPr>
+          <w:ilvl w:val="0"/>
+          <w:numId w:val="7"/>
+        </w:numPr>
+      </w:pPr>
+      <w:r>
+        <w:t>Descripción de la relación del bien y servicio con el proceso de integración comunitaria y arraigo territorial, así como con los derechos graduales y progresivos</w:t>
+      </w:r>
+    </w:p>
+    <w:p>
+      <w:pPr>
+        <w:pStyle w:val="Prrafodelista"/>
+        <w:numPr>
+          <w:ilvl w:val="0"/>
+          <w:numId w:val="7"/>
+        </w:numPr>
+      </w:pPr>
+      <w:r>
+        <w:t>Costo Total</w:t>
+      </w:r>
+      <w:r>
+        <w:t xml:space="preserve"> (precargado)</w:t>
+      </w:r>
+    </w:p>
+    <w:p>
+      <w:pPr>
+        <w:ind w:left="360"/>
+      </w:pPr>
+    </w:p>
+    <w:p>
+      <w:pPr>
         <w:ind w:left="360"/>
         <w:jc w:val="center"/>
       </w:pPr>
@@ -6240,10 +6138,10 @@
           <w:noProof/>
         </w:rPr>
         <w:drawing>
-          <wp:inline distT="0" distB="0" distL="0" distR="0" wp14:anchorId="3753528C" wp14:editId="0B3CF0AD">
-            <wp:extent cx="4514850" cy="301114"/>
-            <wp:effectExtent l="0" t="0" r="0" b="3810"/>
-            <wp:docPr id="61" name="Imagen 61"/>
+          <wp:inline distT="0" distB="0" distL="0" distR="0" wp14:anchorId="4403AA93" wp14:editId="3FF06064">
+            <wp:extent cx="4334569" cy="1670050"/>
+            <wp:effectExtent l="0" t="0" r="8890" b="6350"/>
+            <wp:docPr id="59" name="Imagen 59"/>
             <wp:cNvGraphicFramePr>
               <a:graphicFrameLocks xmlns:a="http://schemas.openxmlformats.org/drawingml/2006/main" noChangeAspect="1"/>
             </wp:cNvGraphicFramePr>
@@ -6263,7 +6161,7 @@
                   <pic:spPr>
                     <a:xfrm>
                       <a:off x="0" y="0"/>
-                      <a:ext cx="4539000" cy="302725"/>
+                      <a:ext cx="4339383" cy="1671905"/>
                     </a:xfrm>
                     <a:prstGeom prst="rect">
                       <a:avLst/>
@@ -6279,88 +6177,17 @@
     <w:p>
       <w:pPr>
         <w:ind w:left="360"/>
-      </w:pPr>
-    </w:p>
-    <w:p>
-      <w:pPr>
-        <w:ind w:left="360"/>
-      </w:pPr>
-      <w:r>
-        <w:t>Cuando el usuario ingresa y/o modifica la información debe dar clic en “Guardar” y el sistema guarda la información y la relaciona al balance mostrando el siguiente mensaje:</w:t>
-      </w:r>
-    </w:p>
-    <w:p>
-      <w:pPr>
-        <w:ind w:left="360"/>
+        <w:jc w:val="center"/>
       </w:pPr>
       <w:r>
         <w:rPr>
           <w:noProof/>
         </w:rPr>
         <w:drawing>
-          <wp:inline distT="0" distB="0" distL="0" distR="0" wp14:anchorId="15695533" wp14:editId="04F6393B">
-            <wp:extent cx="2619375" cy="228600"/>
-            <wp:effectExtent l="0" t="0" r="9525" b="0"/>
-            <wp:docPr id="54" name="Imagen 54"/>
-            <wp:cNvGraphicFramePr>
-              <a:graphicFrameLocks xmlns:a="http://schemas.openxmlformats.org/drawingml/2006/main" noChangeAspect="1"/>
-            </wp:cNvGraphicFramePr>
-            <a:graphic xmlns:a="http://schemas.openxmlformats.org/drawingml/2006/main">
-              <a:graphicData uri="http://schemas.openxmlformats.org/drawingml/2006/picture">
-                <pic:pic xmlns:pic="http://schemas.openxmlformats.org/drawingml/2006/picture">
-                  <pic:nvPicPr>
-                    <pic:cNvPr id="1" name=""/>
-                    <pic:cNvPicPr/>
-                  </pic:nvPicPr>
-                  <pic:blipFill>
-                    <a:blip r:embed="rId45"/>
-                    <a:stretch>
-                      <a:fillRect/>
-                    </a:stretch>
-                  </pic:blipFill>
-                  <pic:spPr>
-                    <a:xfrm>
-                      <a:off x="0" y="0"/>
-                      <a:ext cx="2619375" cy="228600"/>
-                    </a:xfrm>
-                    <a:prstGeom prst="rect">
-                      <a:avLst/>
-                    </a:prstGeom>
-                  </pic:spPr>
-                </pic:pic>
-              </a:graphicData>
-            </a:graphic>
-          </wp:inline>
-        </w:drawing>
-      </w:r>
-    </w:p>
-    <w:p>
-      <w:pPr>
-        <w:ind w:left="360"/>
-      </w:pPr>
-      <w:r>
-        <w:t>Visualizándose de la siguiente manera:</w:t>
-      </w:r>
-    </w:p>
-    <w:p>
-      <w:pPr>
-        <w:ind w:left="360"/>
-      </w:pPr>
-    </w:p>
-    <w:p>
-      <w:pPr>
-        <w:ind w:left="360"/>
-        <w:jc w:val="center"/>
-      </w:pPr>
-      <w:r>
-        <w:rPr>
-          <w:noProof/>
-        </w:rPr>
-        <w:drawing>
-          <wp:inline distT="0" distB="0" distL="0" distR="0" wp14:anchorId="43F2ED66" wp14:editId="352A1886">
-            <wp:extent cx="4062629" cy="1565275"/>
-            <wp:effectExtent l="0" t="0" r="0" b="0"/>
-            <wp:docPr id="60" name="Imagen 60"/>
+          <wp:inline distT="0" distB="0" distL="0" distR="0" wp14:anchorId="3753528C" wp14:editId="0B3CF0AD">
+            <wp:extent cx="4514850" cy="301114"/>
+            <wp:effectExtent l="0" t="0" r="0" b="3810"/>
+            <wp:docPr id="61" name="Imagen 61"/>
             <wp:cNvGraphicFramePr>
               <a:graphicFrameLocks xmlns:a="http://schemas.openxmlformats.org/drawingml/2006/main" noChangeAspect="1"/>
             </wp:cNvGraphicFramePr>
@@ -6380,7 +6207,7 @@
                   <pic:spPr>
                     <a:xfrm>
                       <a:off x="0" y="0"/>
-                      <a:ext cx="4071147" cy="1568557"/>
+                      <a:ext cx="4539000" cy="302725"/>
                     </a:xfrm>
                     <a:prstGeom prst="rect">
                       <a:avLst/>
@@ -6402,23 +6229,23 @@
       <w:pPr>
         <w:ind w:left="360"/>
       </w:pPr>
+      <w:r>
+        <w:t>Cuando el usuario ingresa y/o modifica la información debe dar clic en “Guardar” y el sistema guarda la información y la relaciona al balance mostrando el siguiente mensaje:</w:t>
+      </w:r>
     </w:p>
     <w:p>
       <w:pPr>
         <w:ind w:left="360"/>
       </w:pPr>
       <w:r>
-        <w:t xml:space="preserve">Adicionalmente el sistema permite agregar evidencias por cada uno de los bienes y servicios dando clic en </w:t>
-      </w:r>
-      <w:r>
         <w:rPr>
           <w:noProof/>
         </w:rPr>
         <w:drawing>
-          <wp:inline distT="0" distB="0" distL="0" distR="0" wp14:anchorId="5D3D113A" wp14:editId="0ACAC5A0">
-            <wp:extent cx="228600" cy="200025"/>
-            <wp:effectExtent l="0" t="0" r="0" b="9525"/>
-            <wp:docPr id="56" name="Imagen 56"/>
+          <wp:inline distT="0" distB="0" distL="0" distR="0" wp14:anchorId="15695533" wp14:editId="04F6393B">
+            <wp:extent cx="2619375" cy="228600"/>
+            <wp:effectExtent l="0" t="0" r="9525" b="0"/>
+            <wp:docPr id="54" name="Imagen 54"/>
             <wp:cNvGraphicFramePr>
               <a:graphicFrameLocks xmlns:a="http://schemas.openxmlformats.org/drawingml/2006/main" noChangeAspect="1"/>
             </wp:cNvGraphicFramePr>
@@ -6430,7 +6257,7 @@
                     <pic:cNvPicPr/>
                   </pic:nvPicPr>
                   <pic:blipFill>
-                    <a:blip r:embed="rId47"/>
+                    <a:blip r:embed="rId46"/>
                     <a:stretch>
                       <a:fillRect/>
                     </a:stretch>
@@ -6438,7 +6265,7 @@
                   <pic:spPr>
                     <a:xfrm>
                       <a:off x="0" y="0"/>
-                      <a:ext cx="228600" cy="200025"/>
+                      <a:ext cx="2619375" cy="228600"/>
                     </a:xfrm>
                     <a:prstGeom prst="rect">
                       <a:avLst/>
@@ -6455,14 +6282,14 @@
       <w:pPr>
         <w:ind w:left="360"/>
       </w:pPr>
+      <w:r>
+        <w:t>Visualizándose de la siguiente manera:</w:t>
+      </w:r>
     </w:p>
     <w:p>
       <w:pPr>
         <w:ind w:left="360"/>
       </w:pPr>
-      <w:r>
-        <w:t>Cuando se ingresa el registro correctamente se muestra el mensaje:</w:t>
-      </w:r>
     </w:p>
     <w:p>
       <w:pPr>
@@ -6475,10 +6302,68 @@
         </w:rPr>
         <w:lastRenderedPageBreak/>
         <w:drawing>
-          <wp:inline distT="0" distB="0" distL="0" distR="0" wp14:anchorId="200C3FA7" wp14:editId="10F2A9CF">
-            <wp:extent cx="3205370" cy="1228725"/>
+          <wp:inline distT="0" distB="0" distL="0" distR="0" wp14:anchorId="3E7B7005" wp14:editId="1B4A87F3">
+            <wp:extent cx="4998323" cy="2439670"/>
             <wp:effectExtent l="0" t="0" r="0" b="0"/>
-            <wp:docPr id="57" name="Imagen 57"/>
+            <wp:docPr id="5" name="Imagen 5"/>
+            <wp:cNvGraphicFramePr>
+              <a:graphicFrameLocks xmlns:a="http://schemas.openxmlformats.org/drawingml/2006/main" noChangeAspect="1"/>
+            </wp:cNvGraphicFramePr>
+            <a:graphic xmlns:a="http://schemas.openxmlformats.org/drawingml/2006/main">
+              <a:graphicData uri="http://schemas.openxmlformats.org/drawingml/2006/picture">
+                <pic:pic xmlns:pic="http://schemas.openxmlformats.org/drawingml/2006/picture">
+                  <pic:nvPicPr>
+                    <pic:cNvPr id="1" name=""/>
+                    <pic:cNvPicPr/>
+                  </pic:nvPicPr>
+                  <pic:blipFill>
+                    <a:blip r:embed="rId53"/>
+                    <a:stretch>
+                      <a:fillRect/>
+                    </a:stretch>
+                  </pic:blipFill>
+                  <pic:spPr>
+                    <a:xfrm>
+                      <a:off x="0" y="0"/>
+                      <a:ext cx="5002552" cy="2441734"/>
+                    </a:xfrm>
+                    <a:prstGeom prst="rect">
+                      <a:avLst/>
+                    </a:prstGeom>
+                  </pic:spPr>
+                </pic:pic>
+              </a:graphicData>
+            </a:graphic>
+          </wp:inline>
+        </w:drawing>
+      </w:r>
+    </w:p>
+    <w:p>
+      <w:pPr>
+        <w:ind w:left="360"/>
+      </w:pPr>
+    </w:p>
+    <w:p>
+      <w:pPr>
+        <w:ind w:left="360"/>
+      </w:pPr>
+    </w:p>
+    <w:p>
+      <w:pPr>
+        <w:ind w:left="360"/>
+      </w:pPr>
+      <w:r>
+        <w:t xml:space="preserve">Adicionalmente el sistema permite agregar evidencias por cada uno de los bienes y servicios dando clic en </w:t>
+      </w:r>
+      <w:r>
+        <w:rPr>
+          <w:noProof/>
+        </w:rPr>
+        <w:drawing>
+          <wp:inline distT="0" distB="0" distL="0" distR="0" wp14:anchorId="5D3D113A" wp14:editId="0ACAC5A0">
+            <wp:extent cx="228600" cy="200025"/>
+            <wp:effectExtent l="0" t="0" r="0" b="9525"/>
+            <wp:docPr id="56" name="Imagen 56"/>
             <wp:cNvGraphicFramePr>
               <a:graphicFrameLocks xmlns:a="http://schemas.openxmlformats.org/drawingml/2006/main" noChangeAspect="1"/>
             </wp:cNvGraphicFramePr>
@@ -6498,7 +6383,7 @@
                   <pic:spPr>
                     <a:xfrm>
                       <a:off x="0" y="0"/>
-                      <a:ext cx="3211469" cy="1231063"/>
+                      <a:ext cx="228600" cy="200025"/>
                     </a:xfrm>
                     <a:prstGeom prst="rect">
                       <a:avLst/>
@@ -6514,7 +6399,6 @@
     <w:p>
       <w:pPr>
         <w:ind w:left="360"/>
-        <w:jc w:val="center"/>
       </w:pPr>
     </w:p>
     <w:p>
@@ -6522,13 +6406,8 @@
         <w:ind w:left="360"/>
       </w:pPr>
       <w:r>
-        <w:t>El sistema muestra en una tabla los soportes cargados con las opciones de descargar y borrar.</w:t>
-      </w:r>
-    </w:p>
-    <w:p>
-      <w:pPr>
-        <w:ind w:left="360"/>
-      </w:pPr>
+        <w:t>Cuando se ingresa el registro correctamente se muestra el mensaje:</w:t>
+      </w:r>
     </w:p>
     <w:p>
       <w:pPr>
@@ -6540,10 +6419,10 @@
           <w:noProof/>
         </w:rPr>
         <w:drawing>
-          <wp:inline distT="0" distB="0" distL="0" distR="0" wp14:anchorId="48693042" wp14:editId="066D2773">
-            <wp:extent cx="4167818" cy="1826895"/>
-            <wp:effectExtent l="0" t="0" r="4445" b="1905"/>
-            <wp:docPr id="58" name="Imagen 58"/>
+          <wp:inline distT="0" distB="0" distL="0" distR="0" wp14:anchorId="200C3FA7" wp14:editId="10F2A9CF">
+            <wp:extent cx="3205370" cy="1228725"/>
+            <wp:effectExtent l="0" t="0" r="0" b="0"/>
+            <wp:docPr id="57" name="Imagen 57"/>
             <wp:cNvGraphicFramePr>
               <a:graphicFrameLocks xmlns:a="http://schemas.openxmlformats.org/drawingml/2006/main" noChangeAspect="1"/>
             </wp:cNvGraphicFramePr>
@@ -6563,6 +6442,71 @@
                   <pic:spPr>
                     <a:xfrm>
                       <a:off x="0" y="0"/>
+                      <a:ext cx="3211469" cy="1231063"/>
+                    </a:xfrm>
+                    <a:prstGeom prst="rect">
+                      <a:avLst/>
+                    </a:prstGeom>
+                  </pic:spPr>
+                </pic:pic>
+              </a:graphicData>
+            </a:graphic>
+          </wp:inline>
+        </w:drawing>
+      </w:r>
+    </w:p>
+    <w:p>
+      <w:pPr>
+        <w:ind w:left="360"/>
+        <w:jc w:val="center"/>
+      </w:pPr>
+    </w:p>
+    <w:p>
+      <w:pPr>
+        <w:ind w:left="360"/>
+      </w:pPr>
+      <w:r>
+        <w:t>El sistema muestra en una tabla los soportes cargados con las opciones de descargar y borrar.</w:t>
+      </w:r>
+    </w:p>
+    <w:p>
+      <w:pPr>
+        <w:ind w:left="360"/>
+      </w:pPr>
+    </w:p>
+    <w:p>
+      <w:pPr>
+        <w:ind w:left="360"/>
+        <w:jc w:val="center"/>
+      </w:pPr>
+      <w:r>
+        <w:rPr>
+          <w:noProof/>
+        </w:rPr>
+        <w:drawing>
+          <wp:inline distT="0" distB="0" distL="0" distR="0" wp14:anchorId="48693042" wp14:editId="066D2773">
+            <wp:extent cx="4167818" cy="1826895"/>
+            <wp:effectExtent l="0" t="0" r="4445" b="1905"/>
+            <wp:docPr id="58" name="Imagen 58"/>
+            <wp:cNvGraphicFramePr>
+              <a:graphicFrameLocks xmlns:a="http://schemas.openxmlformats.org/drawingml/2006/main" noChangeAspect="1"/>
+            </wp:cNvGraphicFramePr>
+            <a:graphic xmlns:a="http://schemas.openxmlformats.org/drawingml/2006/main">
+              <a:graphicData uri="http://schemas.openxmlformats.org/drawingml/2006/picture">
+                <pic:pic xmlns:pic="http://schemas.openxmlformats.org/drawingml/2006/picture">
+                  <pic:nvPicPr>
+                    <pic:cNvPr id="1" name=""/>
+                    <pic:cNvPicPr/>
+                  </pic:nvPicPr>
+                  <pic:blipFill>
+                    <a:blip r:embed="rId50"/>
+                    <a:stretch>
+                      <a:fillRect/>
+                    </a:stretch>
+                  </pic:blipFill>
+                  <pic:spPr>
+                    <a:xfrm>
+                      <a:off x="0" y="0"/>
                       <a:ext cx="4176938" cy="1830892"/>
                     </a:xfrm>
                     <a:prstGeom prst="rect">
@@ -6589,7 +6533,7 @@
       <w:pPr>
         <w:pStyle w:val="Ttulo3"/>
       </w:pPr>
-      <w:bookmarkStart w:id="21" w:name="_Toc55498039"/>
+      <w:bookmarkStart w:id="21" w:name="_Toc55562963"/>
       <w:r>
         <w:t>D</w:t>
       </w:r>
@@ -6633,35 +6577,7 @@
         <w:rPr>
           <w:lang w:val="es-CO" w:eastAsia="es-CO"/>
         </w:rPr>
-        <w:t xml:space="preserve"> .</w:t>
-      </w:r>
-      <w:proofErr w:type="spellStart"/>
-      <w:r>
-        <w:rPr>
-          <w:lang w:val="es-CO" w:eastAsia="es-CO"/>
-        </w:rPr>
-        <w:t>doc</w:t>
-      </w:r>
-      <w:proofErr w:type="spellEnd"/>
-      <w:r>
-        <w:rPr>
-          <w:lang w:val="es-CO" w:eastAsia="es-CO"/>
-        </w:rPr>
-        <w:t xml:space="preserve"> y .</w:t>
-      </w:r>
-      <w:proofErr w:type="spellStart"/>
-      <w:r>
-        <w:rPr>
-          <w:lang w:val="es-CO" w:eastAsia="es-CO"/>
-        </w:rPr>
-        <w:t>pdf</w:t>
-      </w:r>
-      <w:proofErr w:type="spellEnd"/>
-      <w:r>
-        <w:rPr>
-          <w:lang w:val="es-CO" w:eastAsia="es-CO"/>
-        </w:rPr>
-        <w:t xml:space="preserve"> con la información que tiene el sistema precargada donde corresponde en el documento.</w:t>
+        <w:t xml:space="preserve"> .doc y .pdf con la información que tiene el sistema precargada donde corresponde en el documento.</w:t>
       </w:r>
     </w:p>
     <w:p>
@@ -6682,6 +6598,7 @@
         <w:rPr>
           <w:noProof/>
         </w:rPr>
+        <w:lastRenderedPageBreak/>
         <w:drawing>
           <wp:inline distT="0" distB="0" distL="0" distR="0" wp14:anchorId="0B80C644" wp14:editId="77A1F9AB">
             <wp:extent cx="4152900" cy="831347"/>
@@ -6698,7 +6615,7 @@
                     <pic:cNvPicPr/>
                   </pic:nvPicPr>
                   <pic:blipFill>
-                    <a:blip r:embed="rId53"/>
+                    <a:blip r:embed="rId54"/>
                     <a:stretch>
                       <a:fillRect/>
                     </a:stretch>
@@ -6749,7 +6666,6 @@
         <w:rPr>
           <w:noProof/>
         </w:rPr>
-        <w:lastRenderedPageBreak/>
         <w:drawing>
           <wp:inline distT="0" distB="0" distL="0" distR="0" wp14:anchorId="445C88E6" wp14:editId="7363722E">
             <wp:extent cx="6188710" cy="3479165"/>
@@ -6766,7 +6682,7 @@
                     <pic:cNvPicPr/>
                   </pic:nvPicPr>
                   <pic:blipFill>
-                    <a:blip r:embed="rId54"/>
+                    <a:blip r:embed="rId55"/>
                     <a:stretch>
                       <a:fillRect/>
                     </a:stretch>
@@ -7016,14 +6932,7 @@
                 <w:b/>
                 <w:bCs/>
               </w:rPr>
-              <w:t>Fecha</w:t>
-            </w:r>
-            <w:r>
-              <w:rPr>
-                <w:b/>
-                <w:bCs/>
-              </w:rPr>
-              <w:t xml:space="preserve">: </w:t>
+              <w:t xml:space="preserve">Fecha: </w:t>
             </w:r>
           </w:p>
         </w:tc>
@@ -7053,7 +6962,7 @@
       </w:pPr>
     </w:p>
     <w:sectPr>
-      <w:headerReference w:type="default" r:id="rId55"/>
+      <w:headerReference w:type="default" r:id="rId56"/>
       <w:pgSz w:w="11906" w:h="16838"/>
       <w:pgMar w:top="1440" w:right="1080" w:bottom="1440" w:left="1080" w:header="708" w:footer="708" w:gutter="0"/>
       <w:cols w:space="708"/>
@@ -9287,10 +9196,12 @@
     <w:rsid w:val="0003430D"/>
     <w:rsid w:val="00316737"/>
     <w:rsid w:val="003A63C5"/>
+    <w:rsid w:val="004948FD"/>
     <w:rsid w:val="004B680C"/>
     <w:rsid w:val="00786640"/>
     <w:rsid w:val="008B6229"/>
     <w:rsid w:val="00966F41"/>
+    <w:rsid w:val="00AB6640"/>
     <w:rsid w:val="00C856B0"/>
     <w:rsid w:val="00F54513"/>
   </w:rsids>
@@ -9760,34 +9671,6 @@
       <w:contextualSpacing/>
     </w:pPr>
   </w:style>
-  <w:style w:type="paragraph" w:customStyle="1" w:styleId="BB9EF300FF294D21A44269FEA4BDD1B5">
-    <w:name w:val="BB9EF300FF294D21A44269FEA4BDD1B5"/>
-    <w:rsid w:val="00F54513"/>
-    <w:pPr>
-      <w:spacing w:after="0"/>
-      <w:jc w:val="both"/>
-    </w:pPr>
-    <w:rPr>
-      <w:rFonts w:ascii="Franklin Gothic Book" w:eastAsiaTheme="minorHAnsi" w:hAnsi="Franklin Gothic Book"/>
-      <w:lang w:val="es-ES" w:eastAsia="en-US"/>
-    </w:rPr>
-  </w:style>
-  <w:style w:type="paragraph" w:customStyle="1" w:styleId="112FB66099994A28800258714FDBC6021">
-    <w:name w:val="112FB66099994A28800258714FDBC6021"/>
-    <w:rsid w:val="00F54513"/>
-    <w:pPr>
-      <w:spacing w:after="0"/>
-      <w:jc w:val="both"/>
-    </w:pPr>
-    <w:rPr>
-      <w:rFonts w:ascii="Franklin Gothic Book" w:eastAsiaTheme="minorHAnsi" w:hAnsi="Franklin Gothic Book"/>
-      <w:lang w:val="es-ES" w:eastAsia="en-US"/>
-    </w:rPr>
-  </w:style>
-  <w:style w:type="paragraph" w:customStyle="1" w:styleId="A3A274275CE04E778A77A7C9B890B689">
-    <w:name w:val="A3A274275CE04E778A77A7C9B890B689"/>
-    <w:rsid w:val="0003430D"/>
-  </w:style>
 </w:styles>
 </file>
 
@@ -10060,37 +9943,6 @@
 </file>
 
 <file path=customXml/item1.xml><?xml version="1.0" encoding="utf-8"?>
-<?mso-contentType ?>
-<spe:Receivers xmlns:spe="http://schemas.microsoft.com/sharepoint/events"/>
-</file>
-
-<file path=customXml/item2.xml><?xml version="1.0" encoding="utf-8"?>
-<?mso-contentType ?>
-<FormTemplates xmlns="http://schemas.microsoft.com/sharepoint/v3/contenttype/forms">
-  <Display>DocumentLibraryForm</Display>
-  <Edit>DocumentLibraryForm</Edit>
-  <New>DocumentLibraryForm</New>
-</FormTemplates>
-</file>
-
-<file path=customXml/item3.xml><?xml version="1.0" encoding="utf-8"?>
-<b:Sources xmlns:b="http://schemas.openxmlformats.org/officeDocument/2006/bibliography" xmlns="http://schemas.openxmlformats.org/officeDocument/2006/bibliography" SelectedStyle="\apasixtheditionofficeonline.xsl" StyleName="APA" Version="6"/>
-</file>
-
-<file path=customXml/item4.xml><?xml version="1.0" encoding="utf-8"?>
-<p:properties xmlns:p="http://schemas.microsoft.com/office/2006/metadata/properties" xmlns:xsi="http://www.w3.org/2001/XMLSchema-instance" xmlns:pc="http://schemas.microsoft.com/office/infopath/2007/PartnerControls">
-  <documentManagement>
-    <COD xmlns="4d0889c8-99e5-4b94-925a-373c4a0c5abc">1</COD>
-    <_dlc_DocId xmlns="fdbafe5c-a4c4-4757-a646-b7ae03754418">F5K2VHE4Z3K6-1168560025-157101</_dlc_DocId>
-    <_dlc_DocIdUrl xmlns="fdbafe5c-a4c4-4757-a646-b7ae03754418">
-      <Url>https://unidadvictimas.sharepoint.com/sites/unidadvictimas/gryr/_layouts/15/DocIdRedir.aspx?ID=F5K2VHE4Z3K6-1168560025-157101</Url>
-      <Description>F5K2VHE4Z3K6-1168560025-157101</Description>
-    </_dlc_DocIdUrl>
-  </documentManagement>
-</p:properties>
-</file>
-
-<file path=customXml/item5.xml><?xml version="1.0" encoding="utf-8"?>
 <ct:contentTypeSchema xmlns:ct="http://schemas.microsoft.com/office/2006/metadata/contentType" xmlns:ma="http://schemas.microsoft.com/office/2006/metadata/properties/metaAttributes" ct:_="" ma:_="" ma:contentTypeName="Documento" ma:contentTypeID="0x010100974FB5B93B67884987F5A2630F97E672" ma:contentTypeVersion="14850" ma:contentTypeDescription="Crear nuevo documento." ma:contentTypeScope="" ma:versionID="d43ac875dda7426c67e9304f7e25b3ec">
   <xsd:schema xmlns:xsd="http://www.w3.org/2001/XMLSchema" xmlns:xs="http://www.w3.org/2001/XMLSchema" xmlns:p="http://schemas.microsoft.com/office/2006/metadata/properties" xmlns:ns2="4d0889c8-99e5-4b94-925a-373c4a0c5abc" xmlns:ns3="c40a21ff-707f-4ba7-a074-fdcf67cbee69" xmlns:ns4="fdbafe5c-a4c4-4757-a646-b7ae03754418" targetNamespace="http://schemas.microsoft.com/office/2006/metadata/properties" ma:root="true" ma:fieldsID="fe841fa62c6cd11287261364624b16f6" ns2:_="" ns3:_="" ns4:_="">
     <xsd:import namespace="4d0889c8-99e5-4b94-925a-373c4a0c5abc"/>
@@ -10343,18 +10195,61 @@
 </ct:contentTypeSchema>
 </file>
 
+<file path=customXml/item2.xml><?xml version="1.0" encoding="utf-8"?>
+<?mso-contentType ?>
+<spe:Receivers xmlns:spe="http://schemas.microsoft.com/sharepoint/events"/>
+</file>
+
+<file path=customXml/item3.xml><?xml version="1.0" encoding="utf-8"?>
+<b:Sources xmlns:b="http://schemas.openxmlformats.org/officeDocument/2006/bibliography" xmlns="http://schemas.openxmlformats.org/officeDocument/2006/bibliography" SelectedStyle="\apasixtheditionofficeonline.xsl" StyleName="APA" Version="6"/>
+</file>
+
+<file path=customXml/item4.xml><?xml version="1.0" encoding="utf-8"?>
+<p:properties xmlns:p="http://schemas.microsoft.com/office/2006/metadata/properties" xmlns:xsi="http://www.w3.org/2001/XMLSchema-instance" xmlns:pc="http://schemas.microsoft.com/office/infopath/2007/PartnerControls">
+  <documentManagement>
+    <COD xmlns="4d0889c8-99e5-4b94-925a-373c4a0c5abc">1</COD>
+    <_dlc_DocId xmlns="fdbafe5c-a4c4-4757-a646-b7ae03754418">F5K2VHE4Z3K6-1168560025-157101</_dlc_DocId>
+    <_dlc_DocIdUrl xmlns="fdbafe5c-a4c4-4757-a646-b7ae03754418">
+      <Url>https://unidadvictimas.sharepoint.com/sites/unidadvictimas/gryr/_layouts/15/DocIdRedir.aspx?ID=F5K2VHE4Z3K6-1168560025-157101</Url>
+      <Description>F5K2VHE4Z3K6-1168560025-157101</Description>
+    </_dlc_DocIdUrl>
+  </documentManagement>
+</p:properties>
+</file>
+
+<file path=customXml/item5.xml><?xml version="1.0" encoding="utf-8"?>
+<?mso-contentType ?>
+<FormTemplates xmlns="http://schemas.microsoft.com/sharepoint/v3/contenttype/forms">
+  <Display>DocumentLibraryForm</Display>
+  <Edit>DocumentLibraryForm</Edit>
+  <New>DocumentLibraryForm</New>
+</FormTemplates>
+</file>
+
 <file path=customXml/itemProps1.xml><?xml version="1.0" encoding="utf-8"?>
-<ds:datastoreItem xmlns:ds="http://schemas.openxmlformats.org/officeDocument/2006/customXml" ds:itemID="{8B8E2EEB-0F6C-4F25-9C20-330D6AB4973D}">
+<ds:datastoreItem xmlns:ds="http://schemas.openxmlformats.org/officeDocument/2006/customXml" ds:itemID="{A7F30FAF-E067-4454-AE97-BFE291762BE1}">
   <ds:schemaRefs>
-    <ds:schemaRef ds:uri="http://schemas.microsoft.com/sharepoint/events"/>
+    <ds:schemaRef ds:uri="http://schemas.microsoft.com/office/2006/metadata/contentType"/>
+    <ds:schemaRef ds:uri="http://schemas.microsoft.com/office/2006/metadata/properties/metaAttributes"/>
+    <ds:schemaRef ds:uri="http://www.w3.org/2001/XMLSchema"/>
+    <ds:schemaRef ds:uri="http://schemas.microsoft.com/office/2006/metadata/properties"/>
+    <ds:schemaRef ds:uri="4d0889c8-99e5-4b94-925a-373c4a0c5abc"/>
+    <ds:schemaRef ds:uri="c40a21ff-707f-4ba7-a074-fdcf67cbee69"/>
+    <ds:schemaRef ds:uri="fdbafe5c-a4c4-4757-a646-b7ae03754418"/>
+    <ds:schemaRef ds:uri="http://schemas.microsoft.com/office/2006/documentManagement/types"/>
+    <ds:schemaRef ds:uri="http://schemas.microsoft.com/office/infopath/2007/PartnerControls"/>
+    <ds:schemaRef ds:uri="http://schemas.openxmlformats.org/package/2006/metadata/core-properties"/>
+    <ds:schemaRef ds:uri="http://purl.org/dc/elements/1.1/"/>
+    <ds:schemaRef ds:uri="http://purl.org/dc/terms/"/>
+    <ds:schemaRef ds:uri="http://schemas.microsoft.com/internal/obd"/>
   </ds:schemaRefs>
 </ds:datastoreItem>
 </file>
 
 <file path=customXml/itemProps2.xml><?xml version="1.0" encoding="utf-8"?>
-<ds:datastoreItem xmlns:ds="http://schemas.openxmlformats.org/officeDocument/2006/customXml" ds:itemID="{50D05878-F6FE-497E-AE54-A7DF17FBFAAC}">
+<ds:datastoreItem xmlns:ds="http://schemas.openxmlformats.org/officeDocument/2006/customXml" ds:itemID="{8B8E2EEB-0F6C-4F25-9C20-330D6AB4973D}">
   <ds:schemaRefs>
-    <ds:schemaRef ds:uri="http://schemas.microsoft.com/sharepoint/v3/contenttype/forms"/>
+    <ds:schemaRef ds:uri="http://schemas.microsoft.com/sharepoint/events"/>
   </ds:schemaRefs>
 </ds:datastoreItem>
 </file>
@@ -10379,21 +10274,9 @@
 </file>
 
 <file path=customXml/itemProps5.xml><?xml version="1.0" encoding="utf-8"?>
-<ds:datastoreItem xmlns:ds="http://schemas.openxmlformats.org/officeDocument/2006/customXml" ds:itemID="{A7F30FAF-E067-4454-AE97-BFE291762BE1}">
+<ds:datastoreItem xmlns:ds="http://schemas.openxmlformats.org/officeDocument/2006/customXml" ds:itemID="{50D05878-F6FE-497E-AE54-A7DF17FBFAAC}">
   <ds:schemaRefs>
-    <ds:schemaRef ds:uri="http://schemas.microsoft.com/office/2006/metadata/contentType"/>
-    <ds:schemaRef ds:uri="http://schemas.microsoft.com/office/2006/metadata/properties/metaAttributes"/>
-    <ds:schemaRef ds:uri="http://www.w3.org/2001/XMLSchema"/>
-    <ds:schemaRef ds:uri="http://schemas.microsoft.com/office/2006/metadata/properties"/>
-    <ds:schemaRef ds:uri="4d0889c8-99e5-4b94-925a-373c4a0c5abc"/>
-    <ds:schemaRef ds:uri="c40a21ff-707f-4ba7-a074-fdcf67cbee69"/>
-    <ds:schemaRef ds:uri="fdbafe5c-a4c4-4757-a646-b7ae03754418"/>
-    <ds:schemaRef ds:uri="http://schemas.microsoft.com/office/2006/documentManagement/types"/>
-    <ds:schemaRef ds:uri="http://schemas.microsoft.com/office/infopath/2007/PartnerControls"/>
-    <ds:schemaRef ds:uri="http://schemas.openxmlformats.org/package/2006/metadata/core-properties"/>
-    <ds:schemaRef ds:uri="http://purl.org/dc/elements/1.1/"/>
-    <ds:schemaRef ds:uri="http://purl.org/dc/terms/"/>
-    <ds:schemaRef ds:uri="http://schemas.microsoft.com/internal/obd"/>
+    <ds:schemaRef ds:uri="http://schemas.microsoft.com/sharepoint/v3/contenttype/forms"/>
   </ds:schemaRefs>
 </ds:datastoreItem>
 </file>
</xml_diff>